<commit_message>
Done from TrỊu Quy
</commit_message>
<xml_diff>
--- a/report/NachOS-KernelSpace-UserSpace.docx
+++ b/report/NachOS-KernelSpace-UserSpace.docx
@@ -13082,8 +13082,2267 @@
         </w:rPr>
         <w:t>.</w:t>
       </w:r>
+    </w:p>
+    <w:p>
+      <w:pPr>
+        <w:pStyle w:val="ListParagraph"/>
+        <w:numPr>
+          <w:ilvl w:val="0"/>
+          <w:numId w:val="1"/>
+        </w:numPr>
+        <w:rPr>
+          <w:sz w:val="28"/>
+          <w:szCs w:val="28"/>
+        </w:rPr>
+      </w:pPr>
+      <w:r>
+        <w:rPr>
+          <w:sz w:val="28"/>
+          <w:szCs w:val="28"/>
+        </w:rPr>
+        <w:lastRenderedPageBreak/>
+        <w:drawing>
+          <wp:inline distT="0" distB="0" distL="0" distR="0" wp14:anchorId="590D196A" wp14:editId="76301500">
+            <wp:extent cx="5943600" cy="5930900"/>
+            <wp:effectExtent l="0" t="0" r="0" b="0"/>
+            <wp:docPr id="2" name="Picture 2"/>
+            <wp:cNvGraphicFramePr>
+              <a:graphicFrameLocks xmlns:a="http://schemas.openxmlformats.org/drawingml/2006/main" noChangeAspect="1"/>
+            </wp:cNvGraphicFramePr>
+            <a:graphic xmlns:a="http://schemas.openxmlformats.org/drawingml/2006/main">
+              <a:graphicData uri="http://schemas.openxmlformats.org/drawingml/2006/picture">
+                <pic:pic xmlns:pic="http://schemas.openxmlformats.org/drawingml/2006/picture">
+                  <pic:nvPicPr>
+                    <pic:cNvPr id="0" name=""/>
+                    <pic:cNvPicPr/>
+                  </pic:nvPicPr>
+                  <pic:blipFill>
+                    <a:blip r:embed="rId7"/>
+                    <a:stretch>
+                      <a:fillRect/>
+                    </a:stretch>
+                  </pic:blipFill>
+                  <pic:spPr>
+                    <a:xfrm>
+                      <a:off x="0" y="0"/>
+                      <a:ext cx="5943600" cy="5930900"/>
+                    </a:xfrm>
+                    <a:prstGeom prst="rect">
+                      <a:avLst/>
+                    </a:prstGeom>
+                  </pic:spPr>
+                </pic:pic>
+              </a:graphicData>
+            </a:graphic>
+          </wp:inline>
+        </w:drawing>
+      </w:r>
+      <w:proofErr w:type="gramStart"/>
+      <w:r>
+        <w:rPr>
+          <w:i/>
+          <w:sz w:val="28"/>
+          <w:szCs w:val="28"/>
+        </w:rPr>
+        <w:t>void</w:t>
+      </w:r>
+      <w:proofErr w:type="gramEnd"/>
+      <w:r>
+        <w:rPr>
+          <w:i/>
+          <w:sz w:val="28"/>
+          <w:szCs w:val="28"/>
+        </w:rPr>
+        <w:t xml:space="preserve"> Machine::</w:t>
+      </w:r>
+      <w:proofErr w:type="spellStart"/>
+      <w:r>
+        <w:rPr>
+          <w:i/>
+          <w:sz w:val="28"/>
+          <w:szCs w:val="28"/>
+        </w:rPr>
+        <w:t>OneInstruction</w:t>
+      </w:r>
+      <w:proofErr w:type="spellEnd"/>
+      <w:r>
+        <w:rPr>
+          <w:i/>
+          <w:sz w:val="28"/>
+          <w:szCs w:val="28"/>
+        </w:rPr>
+        <w:t>(Instruction *</w:t>
+      </w:r>
+      <w:proofErr w:type="spellStart"/>
+      <w:r>
+        <w:rPr>
+          <w:i/>
+          <w:sz w:val="28"/>
+          <w:szCs w:val="28"/>
+        </w:rPr>
+        <w:t>instr</w:t>
+      </w:r>
+      <w:proofErr w:type="spellEnd"/>
+      <w:r>
+        <w:rPr>
+          <w:i/>
+          <w:sz w:val="28"/>
+          <w:szCs w:val="28"/>
+        </w:rPr>
+        <w:t xml:space="preserve">) </w:t>
+      </w:r>
+      <w:proofErr w:type="spellStart"/>
+      <w:r>
+        <w:rPr>
+          <w:sz w:val="28"/>
+          <w:szCs w:val="28"/>
+        </w:rPr>
+        <w:t>để</w:t>
+      </w:r>
+      <w:proofErr w:type="spellEnd"/>
+      <w:r>
+        <w:rPr>
+          <w:sz w:val="28"/>
+          <w:szCs w:val="28"/>
+        </w:rPr>
+        <w:t xml:space="preserve"> </w:t>
+      </w:r>
+      <w:proofErr w:type="spellStart"/>
+      <w:r>
+        <w:rPr>
+          <w:sz w:val="28"/>
+          <w:szCs w:val="28"/>
+        </w:rPr>
+        <w:t>thực</w:t>
+      </w:r>
+      <w:proofErr w:type="spellEnd"/>
+      <w:r>
+        <w:rPr>
+          <w:sz w:val="28"/>
+          <w:szCs w:val="28"/>
+        </w:rPr>
+        <w:t xml:space="preserve"> </w:t>
+      </w:r>
+      <w:proofErr w:type="spellStart"/>
+      <w:r>
+        <w:rPr>
+          <w:sz w:val="28"/>
+          <w:szCs w:val="28"/>
+        </w:rPr>
+        <w:t>hiện</w:t>
+      </w:r>
+      <w:proofErr w:type="spellEnd"/>
+      <w:r>
+        <w:rPr>
+          <w:sz w:val="28"/>
+          <w:szCs w:val="28"/>
+        </w:rPr>
+        <w:t xml:space="preserve"> </w:t>
+      </w:r>
+      <w:proofErr w:type="spellStart"/>
+      <w:r>
+        <w:rPr>
+          <w:sz w:val="28"/>
+          <w:szCs w:val="28"/>
+        </w:rPr>
+        <w:t>một</w:t>
+      </w:r>
+      <w:proofErr w:type="spellEnd"/>
+      <w:r>
+        <w:rPr>
+          <w:sz w:val="28"/>
+          <w:szCs w:val="28"/>
+        </w:rPr>
+        <w:t xml:space="preserve"> </w:t>
+      </w:r>
+      <w:proofErr w:type="spellStart"/>
+      <w:r>
+        <w:rPr>
+          <w:sz w:val="28"/>
+          <w:szCs w:val="28"/>
+        </w:rPr>
+        <w:t>chỉ</w:t>
+      </w:r>
+      <w:proofErr w:type="spellEnd"/>
+      <w:r>
+        <w:rPr>
+          <w:sz w:val="28"/>
+          <w:szCs w:val="28"/>
+        </w:rPr>
+        <w:t xml:space="preserve"> </w:t>
+      </w:r>
+      <w:proofErr w:type="spellStart"/>
+      <w:r>
+        <w:rPr>
+          <w:sz w:val="28"/>
+          <w:szCs w:val="28"/>
+        </w:rPr>
+        <w:t>dẫn</w:t>
+      </w:r>
+      <w:proofErr w:type="spellEnd"/>
+      <w:r>
+        <w:rPr>
+          <w:sz w:val="28"/>
+          <w:szCs w:val="28"/>
+        </w:rPr>
+        <w:t xml:space="preserve"> </w:t>
+      </w:r>
+      <w:proofErr w:type="spellStart"/>
+      <w:r>
+        <w:rPr>
+          <w:sz w:val="28"/>
+          <w:szCs w:val="28"/>
+        </w:rPr>
+        <w:t>hoặc</w:t>
+      </w:r>
+      <w:proofErr w:type="spellEnd"/>
+      <w:r>
+        <w:rPr>
+          <w:sz w:val="28"/>
+          <w:szCs w:val="28"/>
+        </w:rPr>
+        <w:t xml:space="preserve"> </w:t>
+      </w:r>
+      <w:proofErr w:type="spellStart"/>
+      <w:r>
+        <w:rPr>
+          <w:sz w:val="28"/>
+          <w:szCs w:val="28"/>
+        </w:rPr>
+        <w:t>chương</w:t>
+      </w:r>
+      <w:proofErr w:type="spellEnd"/>
+      <w:r>
+        <w:rPr>
+          <w:sz w:val="28"/>
+          <w:szCs w:val="28"/>
+        </w:rPr>
+        <w:t xml:space="preserve"> </w:t>
+      </w:r>
+      <w:proofErr w:type="spellStart"/>
+      <w:r>
+        <w:rPr>
+          <w:sz w:val="28"/>
+          <w:szCs w:val="28"/>
+        </w:rPr>
+        <w:t>trình</w:t>
+      </w:r>
+      <w:proofErr w:type="spellEnd"/>
+      <w:r>
+        <w:rPr>
+          <w:sz w:val="28"/>
+          <w:szCs w:val="28"/>
+        </w:rPr>
+        <w:t xml:space="preserve"> </w:t>
+      </w:r>
+      <w:proofErr w:type="spellStart"/>
+      <w:r>
+        <w:rPr>
+          <w:sz w:val="28"/>
+          <w:szCs w:val="28"/>
+        </w:rPr>
+        <w:t>từ</w:t>
+      </w:r>
+      <w:proofErr w:type="spellEnd"/>
+      <w:r>
+        <w:rPr>
+          <w:sz w:val="28"/>
+          <w:szCs w:val="28"/>
+        </w:rPr>
+        <w:t xml:space="preserve"> user mode </w:t>
+      </w:r>
+      <w:proofErr w:type="spellStart"/>
+      <w:r>
+        <w:rPr>
+          <w:sz w:val="28"/>
+          <w:szCs w:val="28"/>
+        </w:rPr>
+        <w:t>với</w:t>
+      </w:r>
+      <w:proofErr w:type="spellEnd"/>
+      <w:r>
+        <w:rPr>
+          <w:sz w:val="28"/>
+          <w:szCs w:val="28"/>
+        </w:rPr>
+        <w:t xml:space="preserve"> </w:t>
+      </w:r>
+      <w:proofErr w:type="spellStart"/>
+      <w:r>
+        <w:rPr>
+          <w:sz w:val="28"/>
+          <w:szCs w:val="28"/>
+        </w:rPr>
+        <w:t>các</w:t>
+      </w:r>
+      <w:proofErr w:type="spellEnd"/>
+      <w:r>
+        <w:rPr>
+          <w:sz w:val="28"/>
+          <w:szCs w:val="28"/>
+        </w:rPr>
+        <w:t xml:space="preserve"> </w:t>
+      </w:r>
+      <w:proofErr w:type="spellStart"/>
+      <w:r>
+        <w:rPr>
+          <w:sz w:val="28"/>
+          <w:szCs w:val="28"/>
+        </w:rPr>
+        <w:t>diều</w:t>
+      </w:r>
+      <w:proofErr w:type="spellEnd"/>
+      <w:r>
+        <w:rPr>
+          <w:sz w:val="28"/>
+          <w:szCs w:val="28"/>
+        </w:rPr>
+        <w:t xml:space="preserve"> </w:t>
+      </w:r>
+      <w:proofErr w:type="spellStart"/>
+      <w:r>
+        <w:rPr>
+          <w:sz w:val="28"/>
+          <w:szCs w:val="28"/>
+        </w:rPr>
+        <w:t>kiện</w:t>
+      </w:r>
+      <w:proofErr w:type="spellEnd"/>
+      <w:r>
+        <w:rPr>
+          <w:sz w:val="28"/>
+          <w:szCs w:val="28"/>
+        </w:rPr>
+        <w:t xml:space="preserve"> switch-case </w:t>
+      </w:r>
+      <w:proofErr w:type="spellStart"/>
+      <w:r>
+        <w:rPr>
+          <w:sz w:val="28"/>
+          <w:szCs w:val="28"/>
+        </w:rPr>
+        <w:t>tương</w:t>
+      </w:r>
+      <w:proofErr w:type="spellEnd"/>
+      <w:r>
+        <w:rPr>
+          <w:sz w:val="28"/>
+          <w:szCs w:val="28"/>
+        </w:rPr>
+        <w:t xml:space="preserve"> </w:t>
+      </w:r>
+      <w:proofErr w:type="spellStart"/>
+      <w:r>
+        <w:rPr>
+          <w:sz w:val="28"/>
+          <w:szCs w:val="28"/>
+        </w:rPr>
+        <w:t>ứng</w:t>
+      </w:r>
+      <w:proofErr w:type="spellEnd"/>
+      <w:r>
+        <w:rPr>
+          <w:sz w:val="28"/>
+          <w:szCs w:val="28"/>
+        </w:rPr>
+        <w:t>. (</w:t>
+      </w:r>
+      <w:proofErr w:type="spellStart"/>
+      <w:r>
+        <w:rPr>
+          <w:sz w:val="28"/>
+          <w:szCs w:val="28"/>
+        </w:rPr>
+        <w:t>Như</w:t>
+      </w:r>
+      <w:proofErr w:type="spellEnd"/>
+      <w:r>
+        <w:rPr>
+          <w:sz w:val="28"/>
+          <w:szCs w:val="28"/>
+        </w:rPr>
+        <w:t xml:space="preserve"> </w:t>
+      </w:r>
+      <w:proofErr w:type="spellStart"/>
+      <w:r>
+        <w:rPr>
+          <w:sz w:val="28"/>
+          <w:szCs w:val="28"/>
+        </w:rPr>
+        <w:t>là</w:t>
+      </w:r>
+      <w:proofErr w:type="spellEnd"/>
+      <w:r>
+        <w:rPr>
+          <w:sz w:val="28"/>
+          <w:szCs w:val="28"/>
+        </w:rPr>
+        <w:t xml:space="preserve"> Add ( </w:t>
+      </w:r>
+      <w:proofErr w:type="spellStart"/>
+      <w:r>
+        <w:rPr>
+          <w:sz w:val="28"/>
+          <w:szCs w:val="28"/>
+        </w:rPr>
+        <w:t>thêm</w:t>
+      </w:r>
+      <w:proofErr w:type="spellEnd"/>
+      <w:r>
+        <w:rPr>
+          <w:sz w:val="28"/>
+          <w:szCs w:val="28"/>
+        </w:rPr>
+        <w:t xml:space="preserve"> </w:t>
+      </w:r>
+      <w:proofErr w:type="spellStart"/>
+      <w:r>
+        <w:rPr>
+          <w:sz w:val="28"/>
+          <w:szCs w:val="28"/>
+        </w:rPr>
+        <w:t>vào</w:t>
+      </w:r>
+      <w:proofErr w:type="spellEnd"/>
+      <w:r>
+        <w:rPr>
+          <w:sz w:val="28"/>
+          <w:szCs w:val="28"/>
+        </w:rPr>
+        <w:t xml:space="preserve"> </w:t>
+      </w:r>
+      <w:proofErr w:type="spellStart"/>
+      <w:r>
+        <w:rPr>
+          <w:sz w:val="28"/>
+          <w:szCs w:val="28"/>
+        </w:rPr>
+        <w:t>thanh</w:t>
+      </w:r>
+      <w:proofErr w:type="spellEnd"/>
+      <w:r>
+        <w:rPr>
+          <w:sz w:val="28"/>
+          <w:szCs w:val="28"/>
+        </w:rPr>
+        <w:t xml:space="preserve"> </w:t>
+      </w:r>
+      <w:proofErr w:type="spellStart"/>
+      <w:r>
+        <w:rPr>
+          <w:sz w:val="28"/>
+          <w:szCs w:val="28"/>
+        </w:rPr>
+        <w:t>ghi</w:t>
+      </w:r>
+      <w:proofErr w:type="spellEnd"/>
+      <w:r>
+        <w:rPr>
+          <w:sz w:val="28"/>
+          <w:szCs w:val="28"/>
+        </w:rPr>
+        <w:t xml:space="preserve"> ), </w:t>
+      </w:r>
+      <w:proofErr w:type="spellStart"/>
+      <w:r>
+        <w:rPr>
+          <w:sz w:val="28"/>
+          <w:szCs w:val="28"/>
+        </w:rPr>
+        <w:t>Syscall</w:t>
+      </w:r>
+      <w:proofErr w:type="spellEnd"/>
+      <w:r>
+        <w:rPr>
+          <w:sz w:val="28"/>
+          <w:szCs w:val="28"/>
+        </w:rPr>
+        <w:t xml:space="preserve"> ( System call ) , XOR , </w:t>
+      </w:r>
+      <w:proofErr w:type="spellStart"/>
+      <w:r>
+        <w:rPr>
+          <w:sz w:val="28"/>
+          <w:szCs w:val="28"/>
+        </w:rPr>
+        <w:t>còn</w:t>
+      </w:r>
+      <w:proofErr w:type="spellEnd"/>
+      <w:r>
+        <w:rPr>
+          <w:sz w:val="28"/>
+          <w:szCs w:val="28"/>
+        </w:rPr>
+        <w:t xml:space="preserve"> </w:t>
+      </w:r>
+      <w:proofErr w:type="spellStart"/>
+      <w:r>
+        <w:rPr>
+          <w:sz w:val="28"/>
+          <w:szCs w:val="28"/>
+        </w:rPr>
+        <w:t>lại</w:t>
+      </w:r>
+      <w:proofErr w:type="spellEnd"/>
+      <w:r>
+        <w:rPr>
+          <w:sz w:val="28"/>
+          <w:szCs w:val="28"/>
+        </w:rPr>
+        <w:t xml:space="preserve"> </w:t>
+      </w:r>
+      <w:proofErr w:type="spellStart"/>
+      <w:r>
+        <w:rPr>
+          <w:sz w:val="28"/>
+          <w:szCs w:val="28"/>
+        </w:rPr>
+        <w:t>là</w:t>
+      </w:r>
+      <w:proofErr w:type="spellEnd"/>
+      <w:r>
+        <w:rPr>
+          <w:sz w:val="28"/>
+          <w:szCs w:val="28"/>
+        </w:rPr>
+        <w:t xml:space="preserve"> </w:t>
+      </w:r>
+      <w:proofErr w:type="spellStart"/>
+      <w:r>
+        <w:rPr>
+          <w:sz w:val="28"/>
+          <w:szCs w:val="28"/>
+        </w:rPr>
+        <w:t>trả</w:t>
+      </w:r>
+      <w:proofErr w:type="spellEnd"/>
+      <w:r>
+        <w:rPr>
+          <w:sz w:val="28"/>
+          <w:szCs w:val="28"/>
+        </w:rPr>
+        <w:t xml:space="preserve"> </w:t>
+      </w:r>
+      <w:proofErr w:type="spellStart"/>
+      <w:r>
+        <w:rPr>
+          <w:sz w:val="28"/>
+          <w:szCs w:val="28"/>
+        </w:rPr>
+        <w:t>về</w:t>
+      </w:r>
+      <w:proofErr w:type="spellEnd"/>
+      <w:r>
+        <w:rPr>
+          <w:sz w:val="28"/>
+          <w:szCs w:val="28"/>
+        </w:rPr>
+        <w:t xml:space="preserve"> </w:t>
+      </w:r>
+      <w:proofErr w:type="spellStart"/>
+      <w:r>
+        <w:rPr>
+          <w:sz w:val="28"/>
+          <w:szCs w:val="28"/>
+        </w:rPr>
+        <w:t>giá</w:t>
+      </w:r>
+      <w:proofErr w:type="spellEnd"/>
+      <w:r>
+        <w:rPr>
+          <w:sz w:val="28"/>
+          <w:szCs w:val="28"/>
+        </w:rPr>
+        <w:t xml:space="preserve"> </w:t>
+      </w:r>
+      <w:proofErr w:type="spellStart"/>
+      <w:r>
+        <w:rPr>
+          <w:sz w:val="28"/>
+          <w:szCs w:val="28"/>
+        </w:rPr>
+        <w:t>trị</w:t>
+      </w:r>
+      <w:proofErr w:type="spellEnd"/>
+      <w:r>
+        <w:rPr>
+          <w:sz w:val="28"/>
+          <w:szCs w:val="28"/>
+        </w:rPr>
+        <w:t xml:space="preserve"> FALSE, ASSERT </w:t>
+      </w:r>
+      <w:proofErr w:type="spellStart"/>
+      <w:r>
+        <w:rPr>
+          <w:sz w:val="28"/>
+          <w:szCs w:val="28"/>
+        </w:rPr>
+        <w:t>là</w:t>
+      </w:r>
+      <w:proofErr w:type="spellEnd"/>
+      <w:r>
+        <w:rPr>
+          <w:sz w:val="28"/>
+          <w:szCs w:val="28"/>
+        </w:rPr>
+        <w:t xml:space="preserve"> </w:t>
+      </w:r>
+      <w:proofErr w:type="spellStart"/>
+      <w:r>
+        <w:rPr>
+          <w:sz w:val="28"/>
+          <w:szCs w:val="28"/>
+        </w:rPr>
+        <w:t>syscall</w:t>
+      </w:r>
+      <w:proofErr w:type="spellEnd"/>
+      <w:r>
+        <w:rPr>
+          <w:sz w:val="28"/>
+          <w:szCs w:val="28"/>
+        </w:rPr>
+        <w:t xml:space="preserve"> exit </w:t>
+      </w:r>
+      <w:proofErr w:type="spellStart"/>
+      <w:r>
+        <w:rPr>
+          <w:sz w:val="28"/>
+          <w:szCs w:val="28"/>
+        </w:rPr>
+        <w:t>vì</w:t>
+      </w:r>
+      <w:proofErr w:type="spellEnd"/>
+      <w:r>
+        <w:rPr>
+          <w:sz w:val="28"/>
+          <w:szCs w:val="28"/>
+        </w:rPr>
+        <w:t xml:space="preserve"> machine-&gt;Run </w:t>
+      </w:r>
+      <w:proofErr w:type="spellStart"/>
+      <w:r>
+        <w:rPr>
+          <w:sz w:val="28"/>
+          <w:szCs w:val="28"/>
+        </w:rPr>
+        <w:t>ko</w:t>
+      </w:r>
+      <w:proofErr w:type="spellEnd"/>
+      <w:r>
+        <w:rPr>
+          <w:sz w:val="28"/>
+          <w:szCs w:val="28"/>
+        </w:rPr>
+        <w:t xml:space="preserve"> </w:t>
+      </w:r>
+      <w:proofErr w:type="spellStart"/>
+      <w:r>
+        <w:rPr>
+          <w:sz w:val="28"/>
+          <w:szCs w:val="28"/>
+        </w:rPr>
+        <w:t>có</w:t>
+      </w:r>
+      <w:proofErr w:type="spellEnd"/>
+      <w:r>
+        <w:rPr>
+          <w:sz w:val="28"/>
+          <w:szCs w:val="28"/>
+        </w:rPr>
+        <w:t xml:space="preserve"> return</w:t>
+      </w:r>
       <w:bookmarkStart w:id="0" w:name="_GoBack"/>
       <w:bookmarkEnd w:id="0"/>
+      <w:r>
+        <w:rPr>
+          <w:sz w:val="28"/>
+          <w:szCs w:val="28"/>
+        </w:rPr>
+        <w:t xml:space="preserve"> ) </w:t>
+      </w:r>
+    </w:p>
+    <w:p>
+      <w:pPr>
+        <w:pStyle w:val="ListParagraph"/>
+        <w:numPr>
+          <w:ilvl w:val="0"/>
+          <w:numId w:val="1"/>
+        </w:numPr>
+        <w:rPr>
+          <w:sz w:val="28"/>
+          <w:szCs w:val="28"/>
+        </w:rPr>
+      </w:pPr>
+      <w:r>
+        <w:rPr>
+          <w:i/>
+          <w:sz w:val="28"/>
+          <w:szCs w:val="28"/>
+        </w:rPr>
+        <w:t>Void Machine::</w:t>
+      </w:r>
+      <w:proofErr w:type="spellStart"/>
+      <w:r>
+        <w:rPr>
+          <w:i/>
+          <w:sz w:val="28"/>
+          <w:szCs w:val="28"/>
+        </w:rPr>
+        <w:t>RaiseException</w:t>
+      </w:r>
+      <w:proofErr w:type="spellEnd"/>
+      <w:r>
+        <w:rPr>
+          <w:i/>
+          <w:sz w:val="28"/>
+          <w:szCs w:val="28"/>
+        </w:rPr>
+        <w:t>(</w:t>
+      </w:r>
+      <w:proofErr w:type="spellStart"/>
+      <w:r>
+        <w:rPr>
+          <w:i/>
+          <w:sz w:val="28"/>
+          <w:szCs w:val="28"/>
+        </w:rPr>
+        <w:t>ExceptionType</w:t>
+      </w:r>
+      <w:proofErr w:type="spellEnd"/>
+      <w:r>
+        <w:rPr>
+          <w:i/>
+          <w:sz w:val="28"/>
+          <w:szCs w:val="28"/>
+        </w:rPr>
+        <w:t xml:space="preserve"> which, </w:t>
+      </w:r>
+      <w:proofErr w:type="spellStart"/>
+      <w:r>
+        <w:rPr>
+          <w:i/>
+          <w:sz w:val="28"/>
+          <w:szCs w:val="28"/>
+        </w:rPr>
+        <w:t>int</w:t>
+      </w:r>
+      <w:proofErr w:type="spellEnd"/>
+      <w:r>
+        <w:rPr>
+          <w:i/>
+          <w:sz w:val="28"/>
+          <w:szCs w:val="28"/>
+        </w:rPr>
+        <w:t xml:space="preserve"> </w:t>
+      </w:r>
+      <w:proofErr w:type="spellStart"/>
+      <w:r>
+        <w:rPr>
+          <w:i/>
+          <w:sz w:val="28"/>
+          <w:szCs w:val="28"/>
+        </w:rPr>
+        <w:t>badVAddr</w:t>
+      </w:r>
+      <w:proofErr w:type="spellEnd"/>
+      <w:r>
+        <w:rPr>
+          <w:i/>
+          <w:sz w:val="28"/>
+          <w:szCs w:val="28"/>
+        </w:rPr>
+        <w:t xml:space="preserve">) </w:t>
+      </w:r>
+    </w:p>
+    <w:p>
+      <w:pPr>
+        <w:pStyle w:val="ListParagraph"/>
+        <w:numPr>
+          <w:ilvl w:val="1"/>
+          <w:numId w:val="1"/>
+        </w:numPr>
+        <w:rPr>
+          <w:sz w:val="28"/>
+          <w:szCs w:val="28"/>
+        </w:rPr>
+      </w:pPr>
+      <w:r>
+        <w:rPr>
+          <w:i/>
+          <w:sz w:val="28"/>
+          <w:szCs w:val="28"/>
+        </w:rPr>
+        <w:t>Interrupt-&gt;</w:t>
+      </w:r>
+      <w:proofErr w:type="spellStart"/>
+      <w:proofErr w:type="gramStart"/>
+      <w:r>
+        <w:rPr>
+          <w:i/>
+          <w:sz w:val="28"/>
+          <w:szCs w:val="28"/>
+        </w:rPr>
+        <w:t>setStatus</w:t>
+      </w:r>
+      <w:proofErr w:type="spellEnd"/>
+      <w:r>
+        <w:rPr>
+          <w:i/>
+          <w:sz w:val="28"/>
+          <w:szCs w:val="28"/>
+        </w:rPr>
+        <w:t>(</w:t>
+      </w:r>
+      <w:proofErr w:type="spellStart"/>
+      <w:proofErr w:type="gramEnd"/>
+      <w:r>
+        <w:rPr>
+          <w:i/>
+          <w:sz w:val="28"/>
+          <w:szCs w:val="28"/>
+        </w:rPr>
+        <w:t>SystemMode</w:t>
+      </w:r>
+      <w:proofErr w:type="spellEnd"/>
+      <w:r>
+        <w:rPr>
+          <w:i/>
+          <w:sz w:val="28"/>
+          <w:szCs w:val="28"/>
+        </w:rPr>
+        <w:t>);</w:t>
+      </w:r>
+      <w:r>
+        <w:rPr>
+          <w:sz w:val="28"/>
+          <w:szCs w:val="28"/>
+        </w:rPr>
+        <w:t xml:space="preserve"> </w:t>
+      </w:r>
+      <w:proofErr w:type="spellStart"/>
+      <w:r>
+        <w:rPr>
+          <w:sz w:val="28"/>
+          <w:szCs w:val="28"/>
+        </w:rPr>
+        <w:t>để</w:t>
+      </w:r>
+      <w:proofErr w:type="spellEnd"/>
+      <w:r>
+        <w:rPr>
+          <w:sz w:val="28"/>
+          <w:szCs w:val="28"/>
+        </w:rPr>
+        <w:t xml:space="preserve"> </w:t>
+      </w:r>
+      <w:proofErr w:type="spellStart"/>
+      <w:r>
+        <w:rPr>
+          <w:sz w:val="28"/>
+          <w:szCs w:val="28"/>
+        </w:rPr>
+        <w:t>ngắt</w:t>
+      </w:r>
+      <w:proofErr w:type="spellEnd"/>
+      <w:r>
+        <w:rPr>
+          <w:sz w:val="28"/>
+          <w:szCs w:val="28"/>
+        </w:rPr>
+        <w:t xml:space="preserve"> system mode </w:t>
+      </w:r>
+      <w:proofErr w:type="spellStart"/>
+      <w:r>
+        <w:rPr>
+          <w:sz w:val="28"/>
+          <w:szCs w:val="28"/>
+        </w:rPr>
+        <w:t>hiện</w:t>
+      </w:r>
+      <w:proofErr w:type="spellEnd"/>
+      <w:r>
+        <w:rPr>
+          <w:sz w:val="28"/>
+          <w:szCs w:val="28"/>
+        </w:rPr>
+        <w:t xml:space="preserve"> </w:t>
+      </w:r>
+      <w:proofErr w:type="spellStart"/>
+      <w:r>
+        <w:rPr>
+          <w:sz w:val="28"/>
+          <w:szCs w:val="28"/>
+        </w:rPr>
+        <w:t>tại</w:t>
+      </w:r>
+      <w:proofErr w:type="spellEnd"/>
+      <w:r>
+        <w:rPr>
+          <w:sz w:val="28"/>
+          <w:szCs w:val="28"/>
+        </w:rPr>
+        <w:t xml:space="preserve"> </w:t>
+      </w:r>
+      <w:proofErr w:type="spellStart"/>
+      <w:r>
+        <w:rPr>
+          <w:sz w:val="28"/>
+          <w:szCs w:val="28"/>
+        </w:rPr>
+        <w:t>rồi</w:t>
+      </w:r>
+      <w:proofErr w:type="spellEnd"/>
+      <w:r>
+        <w:rPr>
+          <w:sz w:val="28"/>
+          <w:szCs w:val="28"/>
+        </w:rPr>
+        <w:t xml:space="preserve"> </w:t>
+      </w:r>
+      <w:proofErr w:type="spellStart"/>
+      <w:r>
+        <w:rPr>
+          <w:sz w:val="28"/>
+          <w:szCs w:val="28"/>
+        </w:rPr>
+        <w:t>chuyển</w:t>
+      </w:r>
+      <w:proofErr w:type="spellEnd"/>
+      <w:r>
+        <w:rPr>
+          <w:sz w:val="28"/>
+          <w:szCs w:val="28"/>
+        </w:rPr>
+        <w:t xml:space="preserve"> qua system mode </w:t>
+      </w:r>
+      <w:proofErr w:type="spellStart"/>
+      <w:r>
+        <w:rPr>
+          <w:sz w:val="28"/>
+          <w:szCs w:val="28"/>
+        </w:rPr>
+        <w:t>khác</w:t>
+      </w:r>
+      <w:proofErr w:type="spellEnd"/>
+      <w:r>
+        <w:rPr>
+          <w:sz w:val="28"/>
+          <w:szCs w:val="28"/>
+        </w:rPr>
+        <w:t xml:space="preserve">  (ở </w:t>
+      </w:r>
+      <w:proofErr w:type="spellStart"/>
+      <w:r>
+        <w:rPr>
+          <w:sz w:val="28"/>
+          <w:szCs w:val="28"/>
+        </w:rPr>
+        <w:t>đây</w:t>
+      </w:r>
+      <w:proofErr w:type="spellEnd"/>
+      <w:r>
+        <w:rPr>
+          <w:sz w:val="28"/>
+          <w:szCs w:val="28"/>
+        </w:rPr>
+        <w:t xml:space="preserve"> </w:t>
+      </w:r>
+      <w:proofErr w:type="spellStart"/>
+      <w:r>
+        <w:rPr>
+          <w:sz w:val="28"/>
+          <w:szCs w:val="28"/>
+        </w:rPr>
+        <w:t>là</w:t>
+      </w:r>
+      <w:proofErr w:type="spellEnd"/>
+      <w:r>
+        <w:rPr>
+          <w:sz w:val="28"/>
+          <w:szCs w:val="28"/>
+        </w:rPr>
+        <w:t xml:space="preserve"> </w:t>
+      </w:r>
+      <w:proofErr w:type="spellStart"/>
+      <w:r>
+        <w:rPr>
+          <w:sz w:val="28"/>
+          <w:szCs w:val="28"/>
+        </w:rPr>
+        <w:t>chuyển</w:t>
+      </w:r>
+      <w:proofErr w:type="spellEnd"/>
+      <w:r>
+        <w:rPr>
+          <w:sz w:val="28"/>
+          <w:szCs w:val="28"/>
+        </w:rPr>
+        <w:t xml:space="preserve"> </w:t>
+      </w:r>
+      <w:proofErr w:type="spellStart"/>
+      <w:r>
+        <w:rPr>
+          <w:sz w:val="28"/>
+          <w:szCs w:val="28"/>
+        </w:rPr>
+        <w:t>từ</w:t>
+      </w:r>
+      <w:proofErr w:type="spellEnd"/>
+      <w:r>
+        <w:rPr>
+          <w:sz w:val="28"/>
+          <w:szCs w:val="28"/>
+        </w:rPr>
+        <w:t xml:space="preserve"> User mode sang Kernel mode ). </w:t>
+      </w:r>
+    </w:p>
+    <w:p>
+      <w:pPr>
+        <w:pStyle w:val="ListParagraph"/>
+        <w:numPr>
+          <w:ilvl w:val="1"/>
+          <w:numId w:val="1"/>
+        </w:numPr>
+        <w:rPr>
+          <w:sz w:val="28"/>
+          <w:szCs w:val="28"/>
+        </w:rPr>
+      </w:pPr>
+      <w:proofErr w:type="spellStart"/>
+      <w:proofErr w:type="gramStart"/>
+      <w:r>
+        <w:rPr>
+          <w:i/>
+          <w:sz w:val="28"/>
+          <w:szCs w:val="28"/>
+        </w:rPr>
+        <w:lastRenderedPageBreak/>
+        <w:t>ExceptionHandler</w:t>
+      </w:r>
+      <w:proofErr w:type="spellEnd"/>
+      <w:r>
+        <w:rPr>
+          <w:i/>
+          <w:sz w:val="28"/>
+          <w:szCs w:val="28"/>
+        </w:rPr>
+        <w:t>(</w:t>
+      </w:r>
+      <w:proofErr w:type="gramEnd"/>
+      <w:r>
+        <w:rPr>
+          <w:i/>
+          <w:sz w:val="28"/>
+          <w:szCs w:val="28"/>
+        </w:rPr>
+        <w:t>which)</w:t>
+      </w:r>
+      <w:r>
+        <w:rPr>
+          <w:sz w:val="28"/>
+          <w:szCs w:val="28"/>
+        </w:rPr>
+        <w:t xml:space="preserve"> </w:t>
+      </w:r>
+      <w:proofErr w:type="spellStart"/>
+      <w:r>
+        <w:rPr>
+          <w:sz w:val="28"/>
+          <w:szCs w:val="28"/>
+        </w:rPr>
+        <w:t>để</w:t>
+      </w:r>
+      <w:proofErr w:type="spellEnd"/>
+      <w:r>
+        <w:rPr>
+          <w:sz w:val="28"/>
+          <w:szCs w:val="28"/>
+        </w:rPr>
+        <w:t xml:space="preserve"> </w:t>
+      </w:r>
+      <w:proofErr w:type="spellStart"/>
+      <w:r>
+        <w:rPr>
+          <w:sz w:val="28"/>
+          <w:szCs w:val="28"/>
+        </w:rPr>
+        <w:t>chuyển</w:t>
+      </w:r>
+      <w:proofErr w:type="spellEnd"/>
+      <w:r>
+        <w:rPr>
+          <w:sz w:val="28"/>
+          <w:szCs w:val="28"/>
+        </w:rPr>
+        <w:t xml:space="preserve"> sang </w:t>
+      </w:r>
+      <w:proofErr w:type="spellStart"/>
+      <w:r>
+        <w:rPr>
+          <w:sz w:val="28"/>
+          <w:szCs w:val="28"/>
+        </w:rPr>
+        <w:t>dùng</w:t>
+      </w:r>
+      <w:proofErr w:type="spellEnd"/>
+      <w:r>
+        <w:rPr>
+          <w:sz w:val="28"/>
+          <w:szCs w:val="28"/>
+        </w:rPr>
+        <w:t xml:space="preserve"> </w:t>
+      </w:r>
+      <w:proofErr w:type="spellStart"/>
+      <w:r>
+        <w:rPr>
+          <w:sz w:val="28"/>
+          <w:szCs w:val="28"/>
+        </w:rPr>
+        <w:t>hàm</w:t>
+      </w:r>
+      <w:proofErr w:type="spellEnd"/>
+      <w:r>
+        <w:rPr>
+          <w:sz w:val="28"/>
+          <w:szCs w:val="28"/>
+        </w:rPr>
+        <w:t xml:space="preserve"> void </w:t>
+      </w:r>
+      <w:proofErr w:type="spellStart"/>
+      <w:r>
+        <w:rPr>
+          <w:sz w:val="28"/>
+          <w:szCs w:val="28"/>
+        </w:rPr>
+        <w:t>ExceptionHandler</w:t>
+      </w:r>
+      <w:proofErr w:type="spellEnd"/>
+      <w:r>
+        <w:rPr>
+          <w:sz w:val="28"/>
+          <w:szCs w:val="28"/>
+        </w:rPr>
+        <w:t xml:space="preserve"> </w:t>
+      </w:r>
+      <w:proofErr w:type="spellStart"/>
+      <w:r>
+        <w:rPr>
+          <w:sz w:val="28"/>
+          <w:szCs w:val="28"/>
+        </w:rPr>
+        <w:t>với</w:t>
+      </w:r>
+      <w:proofErr w:type="spellEnd"/>
+      <w:r>
+        <w:rPr>
+          <w:sz w:val="28"/>
+          <w:szCs w:val="28"/>
+        </w:rPr>
+        <w:t xml:space="preserve"> </w:t>
+      </w:r>
+      <w:proofErr w:type="spellStart"/>
+      <w:r>
+        <w:rPr>
+          <w:sz w:val="28"/>
+          <w:szCs w:val="28"/>
+        </w:rPr>
+        <w:t>ExceptionType</w:t>
+      </w:r>
+      <w:proofErr w:type="spellEnd"/>
+      <w:r>
+        <w:rPr>
+          <w:sz w:val="28"/>
+          <w:szCs w:val="28"/>
+        </w:rPr>
+        <w:t xml:space="preserve"> </w:t>
+      </w:r>
+      <w:proofErr w:type="spellStart"/>
+      <w:r>
+        <w:rPr>
+          <w:sz w:val="28"/>
+          <w:szCs w:val="28"/>
+        </w:rPr>
+        <w:t>là</w:t>
+      </w:r>
+      <w:proofErr w:type="spellEnd"/>
+      <w:r>
+        <w:rPr>
+          <w:sz w:val="28"/>
+          <w:szCs w:val="28"/>
+        </w:rPr>
+        <w:t xml:space="preserve"> </w:t>
+      </w:r>
+      <w:proofErr w:type="spellStart"/>
+      <w:r>
+        <w:rPr>
+          <w:sz w:val="28"/>
+          <w:szCs w:val="28"/>
+        </w:rPr>
+        <w:t>biến</w:t>
+      </w:r>
+      <w:proofErr w:type="spellEnd"/>
+      <w:r>
+        <w:rPr>
+          <w:sz w:val="28"/>
+          <w:szCs w:val="28"/>
+        </w:rPr>
+        <w:t xml:space="preserve"> which.</w:t>
+      </w:r>
+    </w:p>
+    <w:p>
+      <w:pPr>
+        <w:pStyle w:val="ListParagraph"/>
+        <w:numPr>
+          <w:ilvl w:val="1"/>
+          <w:numId w:val="1"/>
+        </w:numPr>
+        <w:rPr>
+          <w:sz w:val="28"/>
+          <w:szCs w:val="28"/>
+        </w:rPr>
+      </w:pPr>
+      <w:r>
+        <w:rPr>
+          <w:i/>
+          <w:sz w:val="28"/>
+          <w:szCs w:val="28"/>
+        </w:rPr>
+        <w:t>Interrupt-&gt;</w:t>
+      </w:r>
+      <w:proofErr w:type="spellStart"/>
+      <w:proofErr w:type="gramStart"/>
+      <w:r>
+        <w:rPr>
+          <w:i/>
+          <w:sz w:val="28"/>
+          <w:szCs w:val="28"/>
+        </w:rPr>
+        <w:t>setStatus</w:t>
+      </w:r>
+      <w:proofErr w:type="spellEnd"/>
+      <w:r>
+        <w:rPr>
+          <w:i/>
+          <w:sz w:val="28"/>
+          <w:szCs w:val="28"/>
+        </w:rPr>
+        <w:t>(</w:t>
+      </w:r>
+      <w:proofErr w:type="spellStart"/>
+      <w:proofErr w:type="gramEnd"/>
+      <w:r>
+        <w:rPr>
+          <w:i/>
+          <w:sz w:val="28"/>
+          <w:szCs w:val="28"/>
+        </w:rPr>
+        <w:t>UserMode</w:t>
+      </w:r>
+      <w:proofErr w:type="spellEnd"/>
+      <w:r>
+        <w:rPr>
+          <w:i/>
+          <w:sz w:val="28"/>
+          <w:szCs w:val="28"/>
+        </w:rPr>
+        <w:t xml:space="preserve">); </w:t>
+      </w:r>
+      <w:proofErr w:type="spellStart"/>
+      <w:r>
+        <w:rPr>
+          <w:sz w:val="28"/>
+          <w:szCs w:val="28"/>
+        </w:rPr>
+        <w:t>cũng</w:t>
+      </w:r>
+      <w:proofErr w:type="spellEnd"/>
+      <w:r>
+        <w:rPr>
+          <w:sz w:val="28"/>
+          <w:szCs w:val="28"/>
+        </w:rPr>
+        <w:t xml:space="preserve"> </w:t>
+      </w:r>
+      <w:proofErr w:type="spellStart"/>
+      <w:r>
+        <w:rPr>
+          <w:sz w:val="28"/>
+          <w:szCs w:val="28"/>
+        </w:rPr>
+        <w:t>tương</w:t>
+      </w:r>
+      <w:proofErr w:type="spellEnd"/>
+      <w:r>
+        <w:rPr>
+          <w:sz w:val="28"/>
+          <w:szCs w:val="28"/>
+        </w:rPr>
+        <w:t xml:space="preserve"> </w:t>
+      </w:r>
+      <w:proofErr w:type="spellStart"/>
+      <w:r>
+        <w:rPr>
+          <w:sz w:val="28"/>
+          <w:szCs w:val="28"/>
+        </w:rPr>
+        <w:t>tự</w:t>
+      </w:r>
+      <w:proofErr w:type="spellEnd"/>
+      <w:r>
+        <w:rPr>
+          <w:sz w:val="28"/>
+          <w:szCs w:val="28"/>
+        </w:rPr>
+        <w:t xml:space="preserve"> </w:t>
+      </w:r>
+      <w:proofErr w:type="spellStart"/>
+      <w:r>
+        <w:rPr>
+          <w:sz w:val="28"/>
+          <w:szCs w:val="28"/>
+        </w:rPr>
+        <w:t>là</w:t>
+      </w:r>
+      <w:proofErr w:type="spellEnd"/>
+      <w:r>
+        <w:rPr>
+          <w:sz w:val="28"/>
+          <w:szCs w:val="28"/>
+        </w:rPr>
+        <w:t xml:space="preserve"> </w:t>
+      </w:r>
+      <w:proofErr w:type="spellStart"/>
+      <w:r>
+        <w:rPr>
+          <w:sz w:val="28"/>
+          <w:szCs w:val="28"/>
+        </w:rPr>
+        <w:t>chương</w:t>
+      </w:r>
+      <w:proofErr w:type="spellEnd"/>
+      <w:r>
+        <w:rPr>
+          <w:sz w:val="28"/>
+          <w:szCs w:val="28"/>
+        </w:rPr>
+        <w:t xml:space="preserve"> </w:t>
+      </w:r>
+      <w:proofErr w:type="spellStart"/>
+      <w:r>
+        <w:rPr>
+          <w:sz w:val="28"/>
+          <w:szCs w:val="28"/>
+        </w:rPr>
+        <w:t>trình</w:t>
+      </w:r>
+      <w:proofErr w:type="spellEnd"/>
+      <w:r>
+        <w:rPr>
+          <w:sz w:val="28"/>
+          <w:szCs w:val="28"/>
+        </w:rPr>
+        <w:t xml:space="preserve"> </w:t>
+      </w:r>
+      <w:proofErr w:type="spellStart"/>
+      <w:r>
+        <w:rPr>
+          <w:sz w:val="28"/>
+          <w:szCs w:val="28"/>
+        </w:rPr>
+        <w:t>về</w:t>
+      </w:r>
+      <w:proofErr w:type="spellEnd"/>
+      <w:r>
+        <w:rPr>
+          <w:sz w:val="28"/>
+          <w:szCs w:val="28"/>
+        </w:rPr>
+        <w:t xml:space="preserve"> </w:t>
+      </w:r>
+      <w:proofErr w:type="spellStart"/>
+      <w:r>
+        <w:rPr>
+          <w:sz w:val="28"/>
+          <w:szCs w:val="28"/>
+        </w:rPr>
+        <w:t>lại</w:t>
+      </w:r>
+      <w:proofErr w:type="spellEnd"/>
+      <w:r>
+        <w:rPr>
+          <w:sz w:val="28"/>
+          <w:szCs w:val="28"/>
+        </w:rPr>
+        <w:t xml:space="preserve"> User mode </w:t>
+      </w:r>
+      <w:proofErr w:type="spellStart"/>
+      <w:r>
+        <w:rPr>
+          <w:sz w:val="28"/>
+          <w:szCs w:val="28"/>
+        </w:rPr>
+        <w:t>thôi</w:t>
+      </w:r>
+      <w:proofErr w:type="spellEnd"/>
+      <w:r>
+        <w:rPr>
+          <w:sz w:val="28"/>
+          <w:szCs w:val="28"/>
+        </w:rPr>
+        <w:t>.</w:t>
+      </w:r>
+    </w:p>
+    <w:p>
+      <w:pPr>
+        <w:pStyle w:val="ListParagraph"/>
+        <w:numPr>
+          <w:ilvl w:val="0"/>
+          <w:numId w:val="1"/>
+        </w:numPr>
+        <w:rPr>
+          <w:sz w:val="28"/>
+          <w:szCs w:val="28"/>
+        </w:rPr>
+      </w:pPr>
+      <w:r>
+        <w:rPr>
+          <w:i/>
+          <w:sz w:val="28"/>
+          <w:szCs w:val="28"/>
+        </w:rPr>
+        <w:t xml:space="preserve">Void </w:t>
+      </w:r>
+      <w:proofErr w:type="spellStart"/>
+      <w:proofErr w:type="gramStart"/>
+      <w:r>
+        <w:rPr>
+          <w:i/>
+          <w:sz w:val="28"/>
+          <w:szCs w:val="28"/>
+        </w:rPr>
+        <w:t>ExceptionHandler</w:t>
+      </w:r>
+      <w:proofErr w:type="spellEnd"/>
+      <w:r>
+        <w:rPr>
+          <w:i/>
+          <w:sz w:val="28"/>
+          <w:szCs w:val="28"/>
+        </w:rPr>
+        <w:t>(</w:t>
+      </w:r>
+      <w:proofErr w:type="spellStart"/>
+      <w:proofErr w:type="gramEnd"/>
+      <w:r>
+        <w:rPr>
+          <w:i/>
+          <w:sz w:val="28"/>
+          <w:szCs w:val="28"/>
+        </w:rPr>
+        <w:t>ExceptionType</w:t>
+      </w:r>
+      <w:proofErr w:type="spellEnd"/>
+      <w:r>
+        <w:rPr>
+          <w:i/>
+          <w:sz w:val="28"/>
+          <w:szCs w:val="28"/>
+        </w:rPr>
+        <w:t xml:space="preserve"> which) </w:t>
+      </w:r>
+      <w:r>
+        <w:rPr>
+          <w:sz w:val="28"/>
+          <w:szCs w:val="28"/>
+        </w:rPr>
+        <w:t xml:space="preserve">: </w:t>
+      </w:r>
+      <w:proofErr w:type="spellStart"/>
+      <w:r>
+        <w:rPr>
+          <w:sz w:val="28"/>
+          <w:szCs w:val="28"/>
+        </w:rPr>
+        <w:t>hàm</w:t>
+      </w:r>
+      <w:proofErr w:type="spellEnd"/>
+      <w:r>
+        <w:rPr>
+          <w:sz w:val="28"/>
+          <w:szCs w:val="28"/>
+        </w:rPr>
+        <w:t xml:space="preserve"> </w:t>
+      </w:r>
+      <w:proofErr w:type="spellStart"/>
+      <w:r>
+        <w:rPr>
+          <w:sz w:val="28"/>
+          <w:szCs w:val="28"/>
+        </w:rPr>
+        <w:t>này</w:t>
+      </w:r>
+      <w:proofErr w:type="spellEnd"/>
+      <w:r>
+        <w:rPr>
+          <w:sz w:val="28"/>
+          <w:szCs w:val="28"/>
+        </w:rPr>
+        <w:t xml:space="preserve"> </w:t>
+      </w:r>
+      <w:proofErr w:type="spellStart"/>
+      <w:r>
+        <w:rPr>
+          <w:sz w:val="28"/>
+          <w:szCs w:val="28"/>
+        </w:rPr>
+        <w:t>để</w:t>
+      </w:r>
+      <w:proofErr w:type="spellEnd"/>
+      <w:r>
+        <w:rPr>
+          <w:sz w:val="28"/>
+          <w:szCs w:val="28"/>
+        </w:rPr>
+        <w:t xml:space="preserve"> </w:t>
+      </w:r>
+      <w:proofErr w:type="spellStart"/>
+      <w:r>
+        <w:rPr>
+          <w:sz w:val="28"/>
+          <w:szCs w:val="28"/>
+        </w:rPr>
+        <w:t>thực</w:t>
+      </w:r>
+      <w:proofErr w:type="spellEnd"/>
+      <w:r>
+        <w:rPr>
+          <w:sz w:val="28"/>
+          <w:szCs w:val="28"/>
+        </w:rPr>
+        <w:t xml:space="preserve"> </w:t>
+      </w:r>
+      <w:proofErr w:type="spellStart"/>
+      <w:r>
+        <w:rPr>
+          <w:sz w:val="28"/>
+          <w:szCs w:val="28"/>
+        </w:rPr>
+        <w:t>thi</w:t>
+      </w:r>
+      <w:proofErr w:type="spellEnd"/>
+      <w:r>
+        <w:rPr>
+          <w:sz w:val="28"/>
+          <w:szCs w:val="28"/>
+        </w:rPr>
+        <w:t xml:space="preserve"> system call. </w:t>
+      </w:r>
+    </w:p>
+    <w:p>
+      <w:pPr>
+        <w:pStyle w:val="ListParagraph"/>
+        <w:numPr>
+          <w:ilvl w:val="1"/>
+          <w:numId w:val="1"/>
+        </w:numPr>
+        <w:rPr>
+          <w:i/>
+          <w:sz w:val="28"/>
+          <w:szCs w:val="28"/>
+        </w:rPr>
+      </w:pPr>
+      <w:proofErr w:type="spellStart"/>
+      <w:r>
+        <w:rPr>
+          <w:i/>
+          <w:sz w:val="28"/>
+          <w:szCs w:val="28"/>
+        </w:rPr>
+        <w:t>Int</w:t>
+      </w:r>
+      <w:proofErr w:type="spellEnd"/>
+      <w:r>
+        <w:rPr>
+          <w:i/>
+          <w:sz w:val="28"/>
+          <w:szCs w:val="28"/>
+        </w:rPr>
+        <w:t xml:space="preserve"> type = machine-&gt;</w:t>
+      </w:r>
+      <w:proofErr w:type="spellStart"/>
+      <w:proofErr w:type="gramStart"/>
+      <w:r>
+        <w:rPr>
+          <w:i/>
+          <w:sz w:val="28"/>
+          <w:szCs w:val="28"/>
+        </w:rPr>
+        <w:t>ReadRegister</w:t>
+      </w:r>
+      <w:proofErr w:type="spellEnd"/>
+      <w:r>
+        <w:rPr>
+          <w:i/>
+          <w:sz w:val="28"/>
+          <w:szCs w:val="28"/>
+        </w:rPr>
+        <w:t>(</w:t>
+      </w:r>
+      <w:proofErr w:type="gramEnd"/>
+      <w:r>
+        <w:rPr>
+          <w:i/>
+          <w:sz w:val="28"/>
+          <w:szCs w:val="28"/>
+        </w:rPr>
+        <w:t xml:space="preserve">2); </w:t>
+      </w:r>
+      <w:proofErr w:type="spellStart"/>
+      <w:r>
+        <w:rPr>
+          <w:sz w:val="28"/>
+          <w:szCs w:val="28"/>
+        </w:rPr>
+        <w:t>để</w:t>
+      </w:r>
+      <w:proofErr w:type="spellEnd"/>
+      <w:r>
+        <w:rPr>
+          <w:sz w:val="28"/>
+          <w:szCs w:val="28"/>
+        </w:rPr>
+        <w:t xml:space="preserve"> class machine </w:t>
+      </w:r>
+      <w:proofErr w:type="spellStart"/>
+      <w:r>
+        <w:rPr>
+          <w:sz w:val="28"/>
+          <w:szCs w:val="28"/>
+        </w:rPr>
+        <w:t>đọc</w:t>
+      </w:r>
+      <w:proofErr w:type="spellEnd"/>
+      <w:r>
+        <w:rPr>
+          <w:sz w:val="28"/>
+          <w:szCs w:val="28"/>
+        </w:rPr>
+        <w:t xml:space="preserve"> </w:t>
+      </w:r>
+      <w:proofErr w:type="spellStart"/>
+      <w:r>
+        <w:rPr>
+          <w:sz w:val="28"/>
+          <w:szCs w:val="28"/>
+        </w:rPr>
+        <w:t>thanh</w:t>
+      </w:r>
+      <w:proofErr w:type="spellEnd"/>
+      <w:r>
+        <w:rPr>
+          <w:sz w:val="28"/>
+          <w:szCs w:val="28"/>
+        </w:rPr>
+        <w:t xml:space="preserve"> </w:t>
+      </w:r>
+      <w:proofErr w:type="spellStart"/>
+      <w:r>
+        <w:rPr>
+          <w:sz w:val="28"/>
+          <w:szCs w:val="28"/>
+        </w:rPr>
+        <w:t>ghi</w:t>
+      </w:r>
+      <w:proofErr w:type="spellEnd"/>
+      <w:r>
+        <w:rPr>
+          <w:sz w:val="28"/>
+          <w:szCs w:val="28"/>
+        </w:rPr>
+        <w:t xml:space="preserve"> </w:t>
+      </w:r>
+      <w:proofErr w:type="spellStart"/>
+      <w:r>
+        <w:rPr>
+          <w:sz w:val="28"/>
+          <w:szCs w:val="28"/>
+        </w:rPr>
+        <w:t>số</w:t>
+      </w:r>
+      <w:proofErr w:type="spellEnd"/>
+      <w:r>
+        <w:rPr>
+          <w:sz w:val="28"/>
+          <w:szCs w:val="28"/>
+        </w:rPr>
+        <w:t xml:space="preserve"> 2 </w:t>
+      </w:r>
+      <w:r>
+        <w:rPr>
+          <w:sz w:val="28"/>
+          <w:szCs w:val="28"/>
+        </w:rPr>
+        <w:t xml:space="preserve">( $2 </w:t>
+      </w:r>
+      <w:proofErr w:type="spellStart"/>
+      <w:r>
+        <w:rPr>
+          <w:sz w:val="28"/>
+          <w:szCs w:val="28"/>
+        </w:rPr>
+        <w:t>chỗ</w:t>
+      </w:r>
+      <w:proofErr w:type="spellEnd"/>
+      <w:r>
+        <w:rPr>
+          <w:sz w:val="28"/>
+          <w:szCs w:val="28"/>
+        </w:rPr>
+        <w:t xml:space="preserve"> </w:t>
+      </w:r>
+      <w:proofErr w:type="spellStart"/>
+      <w:r>
+        <w:rPr>
+          <w:sz w:val="28"/>
+          <w:szCs w:val="28"/>
+        </w:rPr>
+        <w:t>addiu</w:t>
+      </w:r>
+      <w:proofErr w:type="spellEnd"/>
+      <w:r>
+        <w:rPr>
+          <w:sz w:val="28"/>
+          <w:szCs w:val="28"/>
+        </w:rPr>
+        <w:t xml:space="preserve"> $2,$0,SC_Halt ) </w:t>
+      </w:r>
+      <w:r>
+        <w:rPr>
+          <w:sz w:val="28"/>
+          <w:szCs w:val="28"/>
+        </w:rPr>
+        <w:t>.</w:t>
+      </w:r>
+    </w:p>
+    <w:p>
+      <w:pPr>
+        <w:pStyle w:val="ListParagraph"/>
+        <w:numPr>
+          <w:ilvl w:val="1"/>
+          <w:numId w:val="1"/>
+        </w:numPr>
+        <w:rPr>
+          <w:i/>
+          <w:sz w:val="28"/>
+          <w:szCs w:val="28"/>
+        </w:rPr>
+      </w:pPr>
+      <w:proofErr w:type="spellStart"/>
+      <w:r>
+        <w:rPr>
+          <w:sz w:val="28"/>
+          <w:szCs w:val="28"/>
+        </w:rPr>
+        <w:t>Điều</w:t>
+      </w:r>
+      <w:proofErr w:type="spellEnd"/>
+      <w:r>
+        <w:rPr>
+          <w:sz w:val="28"/>
+          <w:szCs w:val="28"/>
+        </w:rPr>
+        <w:t xml:space="preserve"> </w:t>
+      </w:r>
+      <w:proofErr w:type="spellStart"/>
+      <w:r>
+        <w:rPr>
+          <w:sz w:val="28"/>
+          <w:szCs w:val="28"/>
+        </w:rPr>
+        <w:t>kiện</w:t>
+      </w:r>
+      <w:proofErr w:type="spellEnd"/>
+      <w:r>
+        <w:rPr>
+          <w:sz w:val="28"/>
+          <w:szCs w:val="28"/>
+        </w:rPr>
+        <w:t xml:space="preserve"> </w:t>
+      </w:r>
+      <w:r>
+        <w:rPr>
+          <w:i/>
+          <w:sz w:val="28"/>
+          <w:szCs w:val="28"/>
+        </w:rPr>
+        <w:t xml:space="preserve">if((which == </w:t>
+      </w:r>
+      <w:proofErr w:type="spellStart"/>
+      <w:r>
+        <w:rPr>
+          <w:i/>
+          <w:sz w:val="28"/>
+          <w:szCs w:val="28"/>
+        </w:rPr>
+        <w:t>SyscallException</w:t>
+      </w:r>
+      <w:proofErr w:type="spellEnd"/>
+      <w:r>
+        <w:rPr>
+          <w:i/>
+          <w:sz w:val="28"/>
+          <w:szCs w:val="28"/>
+        </w:rPr>
+        <w:t xml:space="preserve">) &amp;&amp; (type == </w:t>
+      </w:r>
+      <w:proofErr w:type="spellStart"/>
+      <w:r>
+        <w:rPr>
+          <w:i/>
+          <w:sz w:val="28"/>
+          <w:szCs w:val="28"/>
+        </w:rPr>
+        <w:t>SC_Halt</w:t>
+      </w:r>
+      <w:proofErr w:type="spellEnd"/>
+      <w:r>
+        <w:rPr>
+          <w:i/>
+          <w:sz w:val="28"/>
+          <w:szCs w:val="28"/>
+        </w:rPr>
+        <w:t xml:space="preserve"> ) ) </w:t>
+      </w:r>
+      <w:proofErr w:type="spellStart"/>
+      <w:r>
+        <w:rPr>
+          <w:sz w:val="28"/>
+          <w:szCs w:val="28"/>
+        </w:rPr>
+        <w:t>để</w:t>
+      </w:r>
+      <w:proofErr w:type="spellEnd"/>
+      <w:r>
+        <w:rPr>
+          <w:sz w:val="28"/>
+          <w:szCs w:val="28"/>
+        </w:rPr>
+        <w:t xml:space="preserve"> </w:t>
+      </w:r>
+      <w:proofErr w:type="spellStart"/>
+      <w:r>
+        <w:rPr>
+          <w:sz w:val="28"/>
+          <w:szCs w:val="28"/>
+        </w:rPr>
+        <w:t>xét</w:t>
+      </w:r>
+      <w:proofErr w:type="spellEnd"/>
+      <w:r>
+        <w:rPr>
+          <w:sz w:val="28"/>
+          <w:szCs w:val="28"/>
+        </w:rPr>
+        <w:t xml:space="preserve"> </w:t>
+      </w:r>
+      <w:proofErr w:type="spellStart"/>
+      <w:r>
+        <w:rPr>
+          <w:sz w:val="28"/>
+          <w:szCs w:val="28"/>
+        </w:rPr>
+        <w:t>điều</w:t>
+      </w:r>
+      <w:proofErr w:type="spellEnd"/>
+      <w:r>
+        <w:rPr>
+          <w:sz w:val="28"/>
+          <w:szCs w:val="28"/>
+        </w:rPr>
+        <w:t xml:space="preserve"> </w:t>
+      </w:r>
+      <w:proofErr w:type="spellStart"/>
+      <w:r>
+        <w:rPr>
+          <w:sz w:val="28"/>
+          <w:szCs w:val="28"/>
+        </w:rPr>
+        <w:t>kiện</w:t>
+      </w:r>
+      <w:proofErr w:type="spellEnd"/>
+      <w:r>
+        <w:rPr>
+          <w:sz w:val="28"/>
+          <w:szCs w:val="28"/>
+        </w:rPr>
+        <w:t xml:space="preserve"> </w:t>
+      </w:r>
+      <w:proofErr w:type="spellStart"/>
+      <w:r>
+        <w:rPr>
+          <w:sz w:val="28"/>
+          <w:szCs w:val="28"/>
+        </w:rPr>
+        <w:t>với</w:t>
+      </w:r>
+      <w:proofErr w:type="spellEnd"/>
+      <w:r>
+        <w:rPr>
+          <w:sz w:val="28"/>
+          <w:szCs w:val="28"/>
+        </w:rPr>
+        <w:t xml:space="preserve"> </w:t>
+      </w:r>
+      <w:r>
+        <w:rPr>
+          <w:i/>
+          <w:sz w:val="28"/>
+          <w:szCs w:val="28"/>
+        </w:rPr>
+        <w:t xml:space="preserve">which </w:t>
+      </w:r>
+      <w:proofErr w:type="spellStart"/>
+      <w:r>
+        <w:rPr>
+          <w:sz w:val="28"/>
+          <w:szCs w:val="28"/>
+        </w:rPr>
+        <w:t>và</w:t>
+      </w:r>
+      <w:proofErr w:type="spellEnd"/>
+      <w:r>
+        <w:rPr>
+          <w:sz w:val="28"/>
+          <w:szCs w:val="28"/>
+        </w:rPr>
+        <w:t xml:space="preserve"> </w:t>
+      </w:r>
+      <w:r>
+        <w:rPr>
+          <w:i/>
+          <w:sz w:val="28"/>
+          <w:szCs w:val="28"/>
+        </w:rPr>
+        <w:t xml:space="preserve">type </w:t>
+      </w:r>
+      <w:proofErr w:type="spellStart"/>
+      <w:r>
+        <w:rPr>
+          <w:sz w:val="28"/>
+          <w:szCs w:val="28"/>
+        </w:rPr>
+        <w:t>sau</w:t>
+      </w:r>
+      <w:proofErr w:type="spellEnd"/>
+      <w:r>
+        <w:rPr>
+          <w:sz w:val="28"/>
+          <w:szCs w:val="28"/>
+        </w:rPr>
+        <w:t xml:space="preserve"> </w:t>
+      </w:r>
+      <w:proofErr w:type="spellStart"/>
+      <w:r>
+        <w:rPr>
+          <w:sz w:val="28"/>
+          <w:szCs w:val="28"/>
+        </w:rPr>
+        <w:t>đó</w:t>
+      </w:r>
+      <w:proofErr w:type="spellEnd"/>
+      <w:r>
+        <w:rPr>
+          <w:sz w:val="28"/>
+          <w:szCs w:val="28"/>
+        </w:rPr>
+        <w:t xml:space="preserve"> </w:t>
+      </w:r>
+      <w:proofErr w:type="spellStart"/>
+      <w:r>
+        <w:rPr>
+          <w:sz w:val="28"/>
+          <w:szCs w:val="28"/>
+        </w:rPr>
+        <w:t>nếu</w:t>
+      </w:r>
+      <w:proofErr w:type="spellEnd"/>
+      <w:r>
+        <w:rPr>
+          <w:sz w:val="28"/>
+          <w:szCs w:val="28"/>
+        </w:rPr>
+        <w:t xml:space="preserve"> </w:t>
+      </w:r>
+      <w:proofErr w:type="spellStart"/>
+      <w:r>
+        <w:rPr>
+          <w:sz w:val="28"/>
+          <w:szCs w:val="28"/>
+        </w:rPr>
+        <w:t>thỏa</w:t>
+      </w:r>
+      <w:proofErr w:type="spellEnd"/>
+      <w:r>
+        <w:rPr>
+          <w:sz w:val="28"/>
+          <w:szCs w:val="28"/>
+        </w:rPr>
+        <w:t xml:space="preserve"> </w:t>
+      </w:r>
+      <w:proofErr w:type="spellStart"/>
+      <w:r>
+        <w:rPr>
+          <w:sz w:val="28"/>
+          <w:szCs w:val="28"/>
+        </w:rPr>
+        <w:t>thì</w:t>
+      </w:r>
+      <w:proofErr w:type="spellEnd"/>
+      <w:r>
+        <w:rPr>
+          <w:sz w:val="28"/>
+          <w:szCs w:val="28"/>
+        </w:rPr>
+        <w:t xml:space="preserve"> </w:t>
+      </w:r>
+      <w:proofErr w:type="spellStart"/>
+      <w:r>
+        <w:rPr>
+          <w:sz w:val="28"/>
+          <w:szCs w:val="28"/>
+        </w:rPr>
+        <w:t>chạy</w:t>
+      </w:r>
+      <w:proofErr w:type="spellEnd"/>
+      <w:r>
+        <w:rPr>
+          <w:sz w:val="28"/>
+          <w:szCs w:val="28"/>
+        </w:rPr>
+        <w:t xml:space="preserve"> </w:t>
+      </w:r>
+      <w:proofErr w:type="spellStart"/>
+      <w:r>
+        <w:rPr>
+          <w:sz w:val="28"/>
+          <w:szCs w:val="28"/>
+        </w:rPr>
+        <w:t>hàm</w:t>
+      </w:r>
+      <w:proofErr w:type="spellEnd"/>
+      <w:r>
+        <w:rPr>
+          <w:sz w:val="28"/>
+          <w:szCs w:val="28"/>
+        </w:rPr>
+        <w:t xml:space="preserve"> </w:t>
+      </w:r>
+      <w:r>
+        <w:rPr>
+          <w:i/>
+          <w:sz w:val="28"/>
+          <w:szCs w:val="28"/>
+        </w:rPr>
+        <w:t xml:space="preserve">interrupt-&gt;Halt()  </w:t>
+      </w:r>
+    </w:p>
+    <w:p>
+      <w:pPr>
+        <w:pStyle w:val="ListParagraph"/>
+        <w:numPr>
+          <w:ilvl w:val="1"/>
+          <w:numId w:val="1"/>
+        </w:numPr>
+        <w:rPr>
+          <w:i/>
+          <w:sz w:val="28"/>
+          <w:szCs w:val="28"/>
+        </w:rPr>
+      </w:pPr>
+      <w:proofErr w:type="spellStart"/>
+      <w:r>
+        <w:rPr>
+          <w:sz w:val="28"/>
+          <w:szCs w:val="28"/>
+        </w:rPr>
+        <w:t>Điều</w:t>
+      </w:r>
+      <w:proofErr w:type="spellEnd"/>
+      <w:r>
+        <w:rPr>
+          <w:sz w:val="28"/>
+          <w:szCs w:val="28"/>
+        </w:rPr>
+        <w:t xml:space="preserve"> </w:t>
+      </w:r>
+      <w:proofErr w:type="spellStart"/>
+      <w:r>
+        <w:rPr>
+          <w:sz w:val="28"/>
+          <w:szCs w:val="28"/>
+        </w:rPr>
+        <w:t>kiện</w:t>
+      </w:r>
+      <w:proofErr w:type="spellEnd"/>
+      <w:r>
+        <w:rPr>
+          <w:sz w:val="28"/>
+          <w:szCs w:val="28"/>
+        </w:rPr>
+        <w:t xml:space="preserve"> </w:t>
+      </w:r>
+      <w:proofErr w:type="gramStart"/>
+      <w:r>
+        <w:rPr>
+          <w:i/>
+          <w:sz w:val="28"/>
+          <w:szCs w:val="28"/>
+        </w:rPr>
+        <w:t xml:space="preserve">else </w:t>
+      </w:r>
+      <w:r>
+        <w:rPr>
+          <w:sz w:val="28"/>
+          <w:szCs w:val="28"/>
+        </w:rPr>
+        <w:t>:</w:t>
+      </w:r>
+      <w:proofErr w:type="gramEnd"/>
+      <w:r>
+        <w:rPr>
+          <w:sz w:val="28"/>
+          <w:szCs w:val="28"/>
+        </w:rPr>
+        <w:t xml:space="preserve"> in </w:t>
+      </w:r>
+      <w:proofErr w:type="spellStart"/>
+      <w:r>
+        <w:rPr>
+          <w:sz w:val="28"/>
+          <w:szCs w:val="28"/>
+        </w:rPr>
+        <w:t>ra</w:t>
+      </w:r>
+      <w:proofErr w:type="spellEnd"/>
+      <w:r>
+        <w:rPr>
+          <w:sz w:val="28"/>
+          <w:szCs w:val="28"/>
+        </w:rPr>
+        <w:t xml:space="preserve"> </w:t>
+      </w:r>
+      <w:proofErr w:type="spellStart"/>
+      <w:r>
+        <w:rPr>
+          <w:sz w:val="28"/>
+          <w:szCs w:val="28"/>
+        </w:rPr>
+        <w:t>màn</w:t>
+      </w:r>
+      <w:proofErr w:type="spellEnd"/>
+      <w:r>
+        <w:rPr>
+          <w:sz w:val="28"/>
+          <w:szCs w:val="28"/>
+        </w:rPr>
+        <w:t xml:space="preserve"> </w:t>
+      </w:r>
+      <w:proofErr w:type="spellStart"/>
+      <w:r>
+        <w:rPr>
+          <w:sz w:val="28"/>
+          <w:szCs w:val="28"/>
+        </w:rPr>
+        <w:t>hình</w:t>
+      </w:r>
+      <w:proofErr w:type="spellEnd"/>
+      <w:r>
+        <w:rPr>
+          <w:sz w:val="28"/>
+          <w:szCs w:val="28"/>
+        </w:rPr>
+        <w:t xml:space="preserve"> </w:t>
+      </w:r>
+      <w:proofErr w:type="spellStart"/>
+      <w:r>
+        <w:rPr>
+          <w:sz w:val="28"/>
+          <w:szCs w:val="28"/>
+        </w:rPr>
+        <w:t>rồi</w:t>
+      </w:r>
+      <w:proofErr w:type="spellEnd"/>
+      <w:r>
+        <w:rPr>
+          <w:sz w:val="28"/>
+          <w:szCs w:val="28"/>
+        </w:rPr>
+        <w:t xml:space="preserve"> </w:t>
+      </w:r>
+      <w:proofErr w:type="spellStart"/>
+      <w:r>
+        <w:rPr>
+          <w:sz w:val="28"/>
+          <w:szCs w:val="28"/>
+        </w:rPr>
+        <w:t>trả</w:t>
+      </w:r>
+      <w:proofErr w:type="spellEnd"/>
+      <w:r>
+        <w:rPr>
+          <w:sz w:val="28"/>
+          <w:szCs w:val="28"/>
+        </w:rPr>
+        <w:t xml:space="preserve"> </w:t>
+      </w:r>
+      <w:proofErr w:type="spellStart"/>
+      <w:r>
+        <w:rPr>
+          <w:sz w:val="28"/>
+          <w:szCs w:val="28"/>
+        </w:rPr>
+        <w:t>về</w:t>
+      </w:r>
+      <w:proofErr w:type="spellEnd"/>
+      <w:r>
+        <w:rPr>
+          <w:sz w:val="28"/>
+          <w:szCs w:val="28"/>
+        </w:rPr>
+        <w:t xml:space="preserve"> </w:t>
+      </w:r>
+      <w:proofErr w:type="spellStart"/>
+      <w:r>
+        <w:rPr>
+          <w:sz w:val="28"/>
+          <w:szCs w:val="28"/>
+        </w:rPr>
+        <w:t>giá</w:t>
+      </w:r>
+      <w:proofErr w:type="spellEnd"/>
+      <w:r>
+        <w:rPr>
+          <w:sz w:val="28"/>
+          <w:szCs w:val="28"/>
+        </w:rPr>
+        <w:t xml:space="preserve"> </w:t>
+      </w:r>
+      <w:proofErr w:type="spellStart"/>
+      <w:r>
+        <w:rPr>
+          <w:sz w:val="28"/>
+          <w:szCs w:val="28"/>
+        </w:rPr>
+        <w:t>trị</w:t>
+      </w:r>
+      <w:proofErr w:type="spellEnd"/>
+      <w:r>
+        <w:rPr>
+          <w:sz w:val="28"/>
+          <w:szCs w:val="28"/>
+        </w:rPr>
+        <w:t xml:space="preserve"> FALSE. </w:t>
+      </w:r>
     </w:p>
     <w:sectPr>
       <w:pgSz w:w="12240" w:h="15840"/>
@@ -13224,7 +15483,7 @@
         <w:rFonts w:ascii="Calibri" w:eastAsiaTheme="minorHAnsi" w:hAnsi="Calibri" w:cs="Calibri" w:hint="default"/>
       </w:rPr>
     </w:lvl>
-    <w:lvl w:ilvl="1" w:tplc="04090003" w:tentative="1">
+    <w:lvl w:ilvl="1" w:tplc="04090003">
       <w:start w:val="1"/>
       <w:numFmt w:val="bullet"/>
       <w:lvlText w:val="o"/>

</xml_diff>

<commit_message>
Update From Trịu Quy
</commit_message>
<xml_diff>
--- a/report/NachOS-KernelSpace-UserSpace.docx
+++ b/report/NachOS-KernelSpace-UserSpace.docx
@@ -11562,6 +11562,9 @@
         </w:rPr>
       </w:pPr>
       <w:r>
+        <w:rPr>
+          <w:noProof/>
+        </w:rPr>
         <w:drawing>
           <wp:inline distT="0" distB="0" distL="0" distR="0" wp14:anchorId="7533DC52" wp14:editId="61983371">
             <wp:extent cx="5943600" cy="3711575"/>
@@ -12786,29 +12789,15 @@
           <w:sz w:val="28"/>
           <w:szCs w:val="28"/>
         </w:rPr>
-        <w:t>chuyể</w:t>
-      </w:r>
-      <w:r>
-        <w:rPr>
-          <w:sz w:val="28"/>
-          <w:szCs w:val="28"/>
-        </w:rPr>
-        <w:t>n</w:t>
-      </w:r>
-      <w:proofErr w:type="spellEnd"/>
-      <w:r>
-        <w:rPr>
-          <w:sz w:val="28"/>
-          <w:szCs w:val="28"/>
-        </w:rPr>
-        <w:t xml:space="preserve"> qua kernel</w:t>
-      </w:r>
-      <w:r>
-        <w:rPr>
-          <w:sz w:val="28"/>
-          <w:szCs w:val="28"/>
-        </w:rPr>
-        <w:t xml:space="preserve"> mode </w:t>
+        <w:t>chuyển</w:t>
+      </w:r>
+      <w:proofErr w:type="spellEnd"/>
+      <w:r>
+        <w:rPr>
+          <w:sz w:val="28"/>
+          <w:szCs w:val="28"/>
+        </w:rPr>
+        <w:t xml:space="preserve"> qua kernel mode </w:t>
       </w:r>
       <w:proofErr w:type="spellStart"/>
       <w:r>
@@ -13097,6 +13086,7 @@
       </w:pPr>
       <w:r>
         <w:rPr>
+          <w:noProof/>
           <w:sz w:val="28"/>
           <w:szCs w:val="28"/>
         </w:rPr>
@@ -13749,16 +13739,7 @@
           <w:sz w:val="28"/>
           <w:szCs w:val="28"/>
         </w:rPr>
-        <w:t xml:space="preserve"> return</w:t>
-      </w:r>
-      <w:bookmarkStart w:id="0" w:name="_GoBack"/>
-      <w:bookmarkEnd w:id="0"/>
-      <w:r>
-        <w:rPr>
-          <w:sz w:val="28"/>
-          <w:szCs w:val="28"/>
-        </w:rPr>
-        <w:t xml:space="preserve"> ) </w:t>
+        <w:t xml:space="preserve"> return ) </w:t>
       </w:r>
     </w:p>
     <w:p>
@@ -15342,6 +15323,928 @@
           <w:szCs w:val="28"/>
         </w:rPr>
         <w:t xml:space="preserve"> FALSE. </w:t>
+      </w:r>
+    </w:p>
+    <w:p>
+      <w:pPr>
+        <w:rPr>
+          <w:sz w:val="28"/>
+          <w:szCs w:val="28"/>
+        </w:rPr>
+      </w:pPr>
+      <w:proofErr w:type="spellStart"/>
+      <w:r>
+        <w:rPr>
+          <w:sz w:val="28"/>
+          <w:szCs w:val="28"/>
+        </w:rPr>
+        <w:t>Tóm</w:t>
+      </w:r>
+      <w:proofErr w:type="spellEnd"/>
+      <w:r>
+        <w:rPr>
+          <w:sz w:val="28"/>
+          <w:szCs w:val="28"/>
+        </w:rPr>
+        <w:t xml:space="preserve"> </w:t>
+      </w:r>
+      <w:proofErr w:type="spellStart"/>
+      <w:proofErr w:type="gramStart"/>
+      <w:r>
+        <w:rPr>
+          <w:sz w:val="28"/>
+          <w:szCs w:val="28"/>
+        </w:rPr>
+        <w:t>lại</w:t>
+      </w:r>
+      <w:proofErr w:type="spellEnd"/>
+      <w:r>
+        <w:rPr>
+          <w:sz w:val="28"/>
+          <w:szCs w:val="28"/>
+        </w:rPr>
+        <w:t xml:space="preserve"> :</w:t>
+      </w:r>
+      <w:proofErr w:type="gramEnd"/>
+      <w:r>
+        <w:rPr>
+          <w:sz w:val="28"/>
+          <w:szCs w:val="28"/>
+        </w:rPr>
+        <w:t xml:space="preserve"> </w:t>
+      </w:r>
+      <w:proofErr w:type="spellStart"/>
+      <w:r>
+        <w:rPr>
+          <w:sz w:val="28"/>
+          <w:szCs w:val="28"/>
+        </w:rPr>
+        <w:t>khi</w:t>
+      </w:r>
+      <w:proofErr w:type="spellEnd"/>
+      <w:r>
+        <w:rPr>
+          <w:sz w:val="28"/>
+          <w:szCs w:val="28"/>
+        </w:rPr>
+        <w:t xml:space="preserve"> </w:t>
+      </w:r>
+      <w:proofErr w:type="spellStart"/>
+      <w:r>
+        <w:rPr>
+          <w:sz w:val="28"/>
+          <w:szCs w:val="28"/>
+        </w:rPr>
+        <w:t>thực</w:t>
+      </w:r>
+      <w:proofErr w:type="spellEnd"/>
+      <w:r>
+        <w:rPr>
+          <w:sz w:val="28"/>
+          <w:szCs w:val="28"/>
+        </w:rPr>
+        <w:t xml:space="preserve"> </w:t>
+      </w:r>
+      <w:proofErr w:type="spellStart"/>
+      <w:r>
+        <w:rPr>
+          <w:sz w:val="28"/>
+          <w:szCs w:val="28"/>
+        </w:rPr>
+        <w:t>thi</w:t>
+      </w:r>
+      <w:proofErr w:type="spellEnd"/>
+      <w:r>
+        <w:rPr>
+          <w:sz w:val="28"/>
+          <w:szCs w:val="28"/>
+        </w:rPr>
+        <w:t xml:space="preserve"> </w:t>
+      </w:r>
+      <w:proofErr w:type="spellStart"/>
+      <w:r>
+        <w:rPr>
+          <w:sz w:val="28"/>
+          <w:szCs w:val="28"/>
+        </w:rPr>
+        <w:t>chương</w:t>
+      </w:r>
+      <w:proofErr w:type="spellEnd"/>
+      <w:r>
+        <w:rPr>
+          <w:sz w:val="28"/>
+          <w:szCs w:val="28"/>
+        </w:rPr>
+        <w:t xml:space="preserve"> </w:t>
+      </w:r>
+      <w:proofErr w:type="spellStart"/>
+      <w:r>
+        <w:rPr>
+          <w:sz w:val="28"/>
+          <w:szCs w:val="28"/>
+        </w:rPr>
+        <w:t>trình</w:t>
+      </w:r>
+      <w:proofErr w:type="spellEnd"/>
+      <w:r>
+        <w:rPr>
+          <w:sz w:val="28"/>
+          <w:szCs w:val="28"/>
+        </w:rPr>
+        <w:t xml:space="preserve"> Halt </w:t>
+      </w:r>
+      <w:proofErr w:type="spellStart"/>
+      <w:r>
+        <w:rPr>
+          <w:sz w:val="28"/>
+          <w:szCs w:val="28"/>
+        </w:rPr>
+        <w:t>bộ</w:t>
+      </w:r>
+      <w:proofErr w:type="spellEnd"/>
+      <w:r>
+        <w:rPr>
+          <w:sz w:val="28"/>
+          <w:szCs w:val="28"/>
+        </w:rPr>
+        <w:t xml:space="preserve"> </w:t>
+      </w:r>
+      <w:proofErr w:type="spellStart"/>
+      <w:r>
+        <w:rPr>
+          <w:sz w:val="28"/>
+          <w:szCs w:val="28"/>
+        </w:rPr>
+        <w:t>lệnh</w:t>
+      </w:r>
+      <w:proofErr w:type="spellEnd"/>
+      <w:r>
+        <w:rPr>
+          <w:sz w:val="28"/>
+          <w:szCs w:val="28"/>
+        </w:rPr>
+        <w:t xml:space="preserve"> MIPS </w:t>
+      </w:r>
+      <w:proofErr w:type="spellStart"/>
+      <w:r>
+        <w:rPr>
+          <w:sz w:val="28"/>
+          <w:szCs w:val="28"/>
+        </w:rPr>
+        <w:t>sẽ</w:t>
+      </w:r>
+      <w:proofErr w:type="spellEnd"/>
+      <w:r>
+        <w:rPr>
+          <w:sz w:val="28"/>
+          <w:szCs w:val="28"/>
+        </w:rPr>
+        <w:t xml:space="preserve"> </w:t>
+      </w:r>
+      <w:proofErr w:type="spellStart"/>
+      <w:r>
+        <w:rPr>
+          <w:sz w:val="28"/>
+          <w:szCs w:val="28"/>
+        </w:rPr>
+        <w:t>nhảy</w:t>
+      </w:r>
+      <w:proofErr w:type="spellEnd"/>
+      <w:r>
+        <w:rPr>
+          <w:sz w:val="28"/>
+          <w:szCs w:val="28"/>
+        </w:rPr>
+        <w:t xml:space="preserve"> </w:t>
+      </w:r>
+      <w:proofErr w:type="spellStart"/>
+      <w:r>
+        <w:rPr>
+          <w:sz w:val="28"/>
+          <w:szCs w:val="28"/>
+        </w:rPr>
+        <w:t>tới</w:t>
+      </w:r>
+      <w:proofErr w:type="spellEnd"/>
+      <w:r>
+        <w:rPr>
+          <w:sz w:val="28"/>
+          <w:szCs w:val="28"/>
+        </w:rPr>
+        <w:t xml:space="preserve"> </w:t>
+      </w:r>
+      <w:proofErr w:type="spellStart"/>
+      <w:r>
+        <w:rPr>
+          <w:sz w:val="28"/>
+          <w:szCs w:val="28"/>
+        </w:rPr>
+        <w:t>hàm</w:t>
+      </w:r>
+      <w:proofErr w:type="spellEnd"/>
+      <w:r>
+        <w:rPr>
+          <w:sz w:val="28"/>
+          <w:szCs w:val="28"/>
+        </w:rPr>
+        <w:t xml:space="preserve"> main </w:t>
+      </w:r>
+      <w:proofErr w:type="spellStart"/>
+      <w:r>
+        <w:rPr>
+          <w:sz w:val="28"/>
+          <w:szCs w:val="28"/>
+        </w:rPr>
+        <w:t>của</w:t>
+      </w:r>
+      <w:proofErr w:type="spellEnd"/>
+      <w:r>
+        <w:rPr>
+          <w:sz w:val="28"/>
+          <w:szCs w:val="28"/>
+        </w:rPr>
+        <w:t xml:space="preserve"> halt. </w:t>
+      </w:r>
+      <w:proofErr w:type="spellStart"/>
+      <w:r>
+        <w:rPr>
+          <w:sz w:val="28"/>
+          <w:szCs w:val="28"/>
+        </w:rPr>
+        <w:t>Kế</w:t>
+      </w:r>
+      <w:proofErr w:type="spellEnd"/>
+      <w:r>
+        <w:rPr>
+          <w:sz w:val="28"/>
+          <w:szCs w:val="28"/>
+        </w:rPr>
+        <w:t xml:space="preserve"> </w:t>
+      </w:r>
+      <w:proofErr w:type="spellStart"/>
+      <w:r>
+        <w:rPr>
+          <w:sz w:val="28"/>
+          <w:szCs w:val="28"/>
+        </w:rPr>
+        <w:t>tiếp</w:t>
+      </w:r>
+      <w:proofErr w:type="spellEnd"/>
+      <w:r>
+        <w:rPr>
+          <w:sz w:val="28"/>
+          <w:szCs w:val="28"/>
+        </w:rPr>
+        <w:t xml:space="preserve"> </w:t>
+      </w:r>
+      <w:proofErr w:type="spellStart"/>
+      <w:r>
+        <w:rPr>
+          <w:sz w:val="28"/>
+          <w:szCs w:val="28"/>
+        </w:rPr>
+        <w:t>là</w:t>
+      </w:r>
+      <w:proofErr w:type="spellEnd"/>
+      <w:r>
+        <w:rPr>
+          <w:sz w:val="28"/>
+          <w:szCs w:val="28"/>
+        </w:rPr>
+        <w:t xml:space="preserve"> </w:t>
+      </w:r>
+      <w:proofErr w:type="spellStart"/>
+      <w:r>
+        <w:rPr>
+          <w:sz w:val="28"/>
+          <w:szCs w:val="28"/>
+        </w:rPr>
+        <w:t>thêm</w:t>
+      </w:r>
+      <w:proofErr w:type="spellEnd"/>
+      <w:r>
+        <w:rPr>
+          <w:sz w:val="28"/>
+          <w:szCs w:val="28"/>
+        </w:rPr>
+        <w:t xml:space="preserve"> </w:t>
+      </w:r>
+      <w:proofErr w:type="spellStart"/>
+      <w:r>
+        <w:rPr>
+          <w:sz w:val="28"/>
+          <w:szCs w:val="28"/>
+        </w:rPr>
+        <w:t>giá</w:t>
+      </w:r>
+      <w:proofErr w:type="spellEnd"/>
+      <w:r>
+        <w:rPr>
+          <w:sz w:val="28"/>
+          <w:szCs w:val="28"/>
+        </w:rPr>
+        <w:t xml:space="preserve"> </w:t>
+      </w:r>
+      <w:proofErr w:type="spellStart"/>
+      <w:r>
+        <w:rPr>
+          <w:sz w:val="28"/>
+          <w:szCs w:val="28"/>
+        </w:rPr>
+        <w:t>trị</w:t>
+      </w:r>
+      <w:proofErr w:type="spellEnd"/>
+      <w:r>
+        <w:rPr>
+          <w:sz w:val="28"/>
+          <w:szCs w:val="28"/>
+        </w:rPr>
+        <w:t xml:space="preserve"> </w:t>
+      </w:r>
+      <w:proofErr w:type="spellStart"/>
+      <w:r>
+        <w:rPr>
+          <w:sz w:val="28"/>
+          <w:szCs w:val="28"/>
+        </w:rPr>
+        <w:t>SC_Halt</w:t>
+      </w:r>
+      <w:proofErr w:type="spellEnd"/>
+      <w:r>
+        <w:rPr>
+          <w:sz w:val="28"/>
+          <w:szCs w:val="28"/>
+        </w:rPr>
+        <w:t xml:space="preserve"> </w:t>
+      </w:r>
+      <w:proofErr w:type="spellStart"/>
+      <w:r>
+        <w:rPr>
+          <w:sz w:val="28"/>
+          <w:szCs w:val="28"/>
+        </w:rPr>
+        <w:t>vào</w:t>
+      </w:r>
+      <w:proofErr w:type="spellEnd"/>
+      <w:r>
+        <w:rPr>
+          <w:sz w:val="28"/>
+          <w:szCs w:val="28"/>
+        </w:rPr>
+        <w:t xml:space="preserve"> </w:t>
+      </w:r>
+      <w:proofErr w:type="spellStart"/>
+      <w:r>
+        <w:rPr>
+          <w:sz w:val="28"/>
+          <w:szCs w:val="28"/>
+        </w:rPr>
+        <w:t>thanh</w:t>
+      </w:r>
+      <w:proofErr w:type="spellEnd"/>
+      <w:r>
+        <w:rPr>
+          <w:sz w:val="28"/>
+          <w:szCs w:val="28"/>
+        </w:rPr>
+        <w:t xml:space="preserve"> </w:t>
+      </w:r>
+      <w:proofErr w:type="spellStart"/>
+      <w:r>
+        <w:rPr>
+          <w:sz w:val="28"/>
+          <w:szCs w:val="28"/>
+        </w:rPr>
+        <w:t>ghi</w:t>
+      </w:r>
+      <w:proofErr w:type="spellEnd"/>
+      <w:r>
+        <w:rPr>
+          <w:sz w:val="28"/>
+          <w:szCs w:val="28"/>
+        </w:rPr>
+        <w:t xml:space="preserve"> </w:t>
+      </w:r>
+      <w:proofErr w:type="spellStart"/>
+      <w:r>
+        <w:rPr>
+          <w:sz w:val="28"/>
+          <w:szCs w:val="28"/>
+        </w:rPr>
+        <w:t>thứ</w:t>
+      </w:r>
+      <w:proofErr w:type="spellEnd"/>
+      <w:r>
+        <w:rPr>
+          <w:sz w:val="28"/>
+          <w:szCs w:val="28"/>
+        </w:rPr>
+        <w:t xml:space="preserve"> 2, </w:t>
+      </w:r>
+      <w:proofErr w:type="spellStart"/>
+      <w:r>
+        <w:rPr>
+          <w:sz w:val="28"/>
+          <w:szCs w:val="28"/>
+        </w:rPr>
+        <w:t>sau</w:t>
+      </w:r>
+      <w:proofErr w:type="spellEnd"/>
+      <w:r>
+        <w:rPr>
+          <w:sz w:val="28"/>
+          <w:szCs w:val="28"/>
+        </w:rPr>
+        <w:t xml:space="preserve"> </w:t>
+      </w:r>
+      <w:proofErr w:type="spellStart"/>
+      <w:r>
+        <w:rPr>
+          <w:sz w:val="28"/>
+          <w:szCs w:val="28"/>
+        </w:rPr>
+        <w:t>đó</w:t>
+      </w:r>
+      <w:proofErr w:type="spellEnd"/>
+      <w:r>
+        <w:rPr>
+          <w:sz w:val="28"/>
+          <w:szCs w:val="28"/>
+        </w:rPr>
+        <w:t xml:space="preserve"> system call </w:t>
+      </w:r>
+      <w:proofErr w:type="spellStart"/>
+      <w:r>
+        <w:rPr>
+          <w:sz w:val="28"/>
+          <w:szCs w:val="28"/>
+        </w:rPr>
+        <w:t>đến</w:t>
+      </w:r>
+      <w:proofErr w:type="spellEnd"/>
+      <w:r>
+        <w:rPr>
+          <w:sz w:val="28"/>
+          <w:szCs w:val="28"/>
+        </w:rPr>
+        <w:t xml:space="preserve"> mipssim.cc </w:t>
+      </w:r>
+      <w:proofErr w:type="spellStart"/>
+      <w:r>
+        <w:rPr>
+          <w:sz w:val="28"/>
+          <w:szCs w:val="28"/>
+        </w:rPr>
+        <w:t>gọi</w:t>
+      </w:r>
+      <w:proofErr w:type="spellEnd"/>
+      <w:r>
+        <w:rPr>
+          <w:sz w:val="28"/>
+          <w:szCs w:val="28"/>
+        </w:rPr>
+        <w:t xml:space="preserve"> </w:t>
+      </w:r>
+      <w:proofErr w:type="spellStart"/>
+      <w:r>
+        <w:rPr>
+          <w:sz w:val="28"/>
+          <w:szCs w:val="28"/>
+        </w:rPr>
+        <w:t>hàm</w:t>
+      </w:r>
+      <w:proofErr w:type="spellEnd"/>
+      <w:r>
+        <w:rPr>
+          <w:sz w:val="28"/>
+          <w:szCs w:val="28"/>
+        </w:rPr>
+        <w:t xml:space="preserve"> </w:t>
+      </w:r>
+      <w:proofErr w:type="spellStart"/>
+      <w:r>
+        <w:rPr>
+          <w:sz w:val="28"/>
+          <w:szCs w:val="28"/>
+        </w:rPr>
+        <w:t>RaiseException</w:t>
+      </w:r>
+      <w:proofErr w:type="spellEnd"/>
+      <w:r>
+        <w:rPr>
+          <w:sz w:val="28"/>
+          <w:szCs w:val="28"/>
+        </w:rPr>
+        <w:t xml:space="preserve">() </w:t>
+      </w:r>
+      <w:proofErr w:type="spellStart"/>
+      <w:r>
+        <w:rPr>
+          <w:sz w:val="28"/>
+          <w:szCs w:val="28"/>
+        </w:rPr>
+        <w:t>của</w:t>
+      </w:r>
+      <w:proofErr w:type="spellEnd"/>
+      <w:r>
+        <w:rPr>
+          <w:sz w:val="28"/>
+          <w:szCs w:val="28"/>
+        </w:rPr>
+        <w:t xml:space="preserve"> machine.cc </w:t>
+      </w:r>
+      <w:proofErr w:type="spellStart"/>
+      <w:r>
+        <w:rPr>
+          <w:sz w:val="28"/>
+          <w:szCs w:val="28"/>
+        </w:rPr>
+        <w:t>để</w:t>
+      </w:r>
+      <w:proofErr w:type="spellEnd"/>
+      <w:r>
+        <w:rPr>
+          <w:sz w:val="28"/>
+          <w:szCs w:val="28"/>
+        </w:rPr>
+        <w:t xml:space="preserve"> </w:t>
+      </w:r>
+      <w:proofErr w:type="spellStart"/>
+      <w:r>
+        <w:rPr>
+          <w:sz w:val="28"/>
+          <w:szCs w:val="28"/>
+        </w:rPr>
+        <w:t>thực</w:t>
+      </w:r>
+      <w:proofErr w:type="spellEnd"/>
+      <w:r>
+        <w:rPr>
+          <w:sz w:val="28"/>
+          <w:szCs w:val="28"/>
+        </w:rPr>
+        <w:t xml:space="preserve"> </w:t>
+      </w:r>
+      <w:proofErr w:type="spellStart"/>
+      <w:r>
+        <w:rPr>
+          <w:sz w:val="28"/>
+          <w:szCs w:val="28"/>
+        </w:rPr>
+        <w:t>hiện</w:t>
+      </w:r>
+      <w:proofErr w:type="spellEnd"/>
+      <w:r>
+        <w:rPr>
+          <w:sz w:val="28"/>
+          <w:szCs w:val="28"/>
+        </w:rPr>
+        <w:t xml:space="preserve"> </w:t>
+      </w:r>
+      <w:proofErr w:type="spellStart"/>
+      <w:r>
+        <w:rPr>
+          <w:sz w:val="28"/>
+          <w:szCs w:val="28"/>
+        </w:rPr>
+        <w:t>chuyển</w:t>
+      </w:r>
+      <w:proofErr w:type="spellEnd"/>
+      <w:r>
+        <w:rPr>
+          <w:sz w:val="28"/>
+          <w:szCs w:val="28"/>
+        </w:rPr>
+        <w:t xml:space="preserve"> </w:t>
+      </w:r>
+      <w:proofErr w:type="spellStart"/>
+      <w:r>
+        <w:rPr>
+          <w:sz w:val="28"/>
+          <w:szCs w:val="28"/>
+        </w:rPr>
+        <w:t>đổi</w:t>
+      </w:r>
+      <w:proofErr w:type="spellEnd"/>
+      <w:r>
+        <w:rPr>
+          <w:sz w:val="28"/>
+          <w:szCs w:val="28"/>
+        </w:rPr>
+        <w:t xml:space="preserve"> mode </w:t>
+      </w:r>
+      <w:proofErr w:type="spellStart"/>
+      <w:r>
+        <w:rPr>
+          <w:sz w:val="28"/>
+          <w:szCs w:val="28"/>
+        </w:rPr>
+        <w:t>từ</w:t>
+      </w:r>
+      <w:proofErr w:type="spellEnd"/>
+      <w:r>
+        <w:rPr>
+          <w:sz w:val="28"/>
+          <w:szCs w:val="28"/>
+        </w:rPr>
+        <w:t xml:space="preserve"> User sang </w:t>
+      </w:r>
+      <w:proofErr w:type="spellStart"/>
+      <w:r>
+        <w:rPr>
+          <w:sz w:val="28"/>
+          <w:szCs w:val="28"/>
+        </w:rPr>
+        <w:t>Kernel.Cuối</w:t>
+      </w:r>
+      <w:proofErr w:type="spellEnd"/>
+      <w:r>
+        <w:rPr>
+          <w:sz w:val="28"/>
+          <w:szCs w:val="28"/>
+        </w:rPr>
+        <w:t xml:space="preserve"> </w:t>
+      </w:r>
+      <w:proofErr w:type="spellStart"/>
+      <w:r>
+        <w:rPr>
+          <w:sz w:val="28"/>
+          <w:szCs w:val="28"/>
+        </w:rPr>
+        <w:t>cùng</w:t>
+      </w:r>
+      <w:proofErr w:type="spellEnd"/>
+      <w:r>
+        <w:rPr>
+          <w:sz w:val="28"/>
+          <w:szCs w:val="28"/>
+        </w:rPr>
+        <w:t xml:space="preserve">, </w:t>
+      </w:r>
+      <w:proofErr w:type="spellStart"/>
+      <w:r>
+        <w:rPr>
+          <w:sz w:val="28"/>
+          <w:szCs w:val="28"/>
+        </w:rPr>
+        <w:t>khi</w:t>
+      </w:r>
+      <w:proofErr w:type="spellEnd"/>
+      <w:r>
+        <w:rPr>
+          <w:sz w:val="28"/>
+          <w:szCs w:val="28"/>
+        </w:rPr>
+        <w:t xml:space="preserve"> </w:t>
+      </w:r>
+      <w:proofErr w:type="spellStart"/>
+      <w:r>
+        <w:rPr>
+          <w:sz w:val="28"/>
+          <w:szCs w:val="28"/>
+        </w:rPr>
+        <w:t>đã</w:t>
+      </w:r>
+      <w:proofErr w:type="spellEnd"/>
+      <w:r>
+        <w:rPr>
+          <w:sz w:val="28"/>
+          <w:szCs w:val="28"/>
+        </w:rPr>
+        <w:t xml:space="preserve"> </w:t>
+      </w:r>
+      <w:proofErr w:type="spellStart"/>
+      <w:r>
+        <w:rPr>
+          <w:sz w:val="28"/>
+          <w:szCs w:val="28"/>
+        </w:rPr>
+        <w:t>chuyển</w:t>
+      </w:r>
+      <w:proofErr w:type="spellEnd"/>
+      <w:r>
+        <w:rPr>
+          <w:sz w:val="28"/>
+          <w:szCs w:val="28"/>
+        </w:rPr>
+        <w:t xml:space="preserve"> sang kernel mode </w:t>
+      </w:r>
+      <w:proofErr w:type="spellStart"/>
+      <w:r>
+        <w:rPr>
+          <w:sz w:val="28"/>
+          <w:szCs w:val="28"/>
+        </w:rPr>
+        <w:t>thì</w:t>
+      </w:r>
+      <w:proofErr w:type="spellEnd"/>
+      <w:r>
+        <w:rPr>
+          <w:sz w:val="28"/>
+          <w:szCs w:val="28"/>
+        </w:rPr>
+        <w:t xml:space="preserve"> </w:t>
+      </w:r>
+      <w:proofErr w:type="spellStart"/>
+      <w:r>
+        <w:rPr>
+          <w:sz w:val="28"/>
+          <w:szCs w:val="28"/>
+        </w:rPr>
+        <w:t>sẽ</w:t>
+      </w:r>
+      <w:proofErr w:type="spellEnd"/>
+      <w:r>
+        <w:rPr>
+          <w:sz w:val="28"/>
+          <w:szCs w:val="28"/>
+        </w:rPr>
+        <w:t xml:space="preserve"> </w:t>
+      </w:r>
+      <w:proofErr w:type="spellStart"/>
+      <w:r>
+        <w:rPr>
+          <w:sz w:val="28"/>
+          <w:szCs w:val="28"/>
+        </w:rPr>
+        <w:t>thực</w:t>
+      </w:r>
+      <w:proofErr w:type="spellEnd"/>
+      <w:r>
+        <w:rPr>
+          <w:sz w:val="28"/>
+          <w:szCs w:val="28"/>
+        </w:rPr>
+        <w:t xml:space="preserve"> </w:t>
+      </w:r>
+      <w:proofErr w:type="spellStart"/>
+      <w:r>
+        <w:rPr>
+          <w:sz w:val="28"/>
+          <w:szCs w:val="28"/>
+        </w:rPr>
+        <w:t>thi</w:t>
+      </w:r>
+      <w:proofErr w:type="spellEnd"/>
+      <w:r>
+        <w:rPr>
+          <w:sz w:val="28"/>
+          <w:szCs w:val="28"/>
+        </w:rPr>
+        <w:t xml:space="preserve"> </w:t>
+      </w:r>
+      <w:proofErr w:type="spellStart"/>
+      <w:r>
+        <w:rPr>
+          <w:sz w:val="28"/>
+          <w:szCs w:val="28"/>
+        </w:rPr>
+        <w:t>chương</w:t>
+      </w:r>
+      <w:proofErr w:type="spellEnd"/>
+      <w:r>
+        <w:rPr>
+          <w:sz w:val="28"/>
+          <w:szCs w:val="28"/>
+        </w:rPr>
+        <w:t xml:space="preserve"> </w:t>
+      </w:r>
+      <w:proofErr w:type="spellStart"/>
+      <w:r>
+        <w:rPr>
+          <w:sz w:val="28"/>
+          <w:szCs w:val="28"/>
+        </w:rPr>
+        <w:t>trình</w:t>
+      </w:r>
+      <w:proofErr w:type="spellEnd"/>
+      <w:r>
+        <w:rPr>
+          <w:sz w:val="28"/>
+          <w:szCs w:val="28"/>
+        </w:rPr>
+        <w:t xml:space="preserve"> Halt </w:t>
+      </w:r>
+      <w:proofErr w:type="spellStart"/>
+      <w:r>
+        <w:rPr>
+          <w:sz w:val="28"/>
+          <w:szCs w:val="28"/>
+        </w:rPr>
+        <w:t>để</w:t>
+      </w:r>
+      <w:proofErr w:type="spellEnd"/>
+      <w:r>
+        <w:rPr>
+          <w:sz w:val="28"/>
+          <w:szCs w:val="28"/>
+        </w:rPr>
+        <w:t xml:space="preserve"> </w:t>
+      </w:r>
+      <w:proofErr w:type="spellStart"/>
+      <w:r>
+        <w:rPr>
+          <w:sz w:val="28"/>
+          <w:szCs w:val="28"/>
+        </w:rPr>
+        <w:t>tắt</w:t>
+      </w:r>
+      <w:proofErr w:type="spellEnd"/>
+      <w:r>
+        <w:rPr>
+          <w:sz w:val="28"/>
+          <w:szCs w:val="28"/>
+        </w:rPr>
+        <w:t xml:space="preserve"> </w:t>
+      </w:r>
+      <w:proofErr w:type="spellStart"/>
+      <w:r>
+        <w:rPr>
+          <w:sz w:val="28"/>
+          <w:szCs w:val="28"/>
+        </w:rPr>
+        <w:t>máy</w:t>
+      </w:r>
+      <w:proofErr w:type="spellEnd"/>
+      <w:r>
+        <w:rPr>
+          <w:sz w:val="28"/>
+          <w:szCs w:val="28"/>
+        </w:rPr>
+        <w:t xml:space="preserve"> </w:t>
+      </w:r>
+      <w:proofErr w:type="spellStart"/>
+      <w:r>
+        <w:rPr>
+          <w:sz w:val="28"/>
+          <w:szCs w:val="28"/>
+        </w:rPr>
+        <w:t>và</w:t>
+      </w:r>
+      <w:proofErr w:type="spellEnd"/>
+      <w:r>
+        <w:rPr>
+          <w:sz w:val="28"/>
+          <w:szCs w:val="28"/>
+        </w:rPr>
+        <w:t xml:space="preserve"> </w:t>
+      </w:r>
+      <w:proofErr w:type="spellStart"/>
+      <w:r>
+        <w:rPr>
+          <w:sz w:val="28"/>
+          <w:szCs w:val="28"/>
+        </w:rPr>
+        <w:t>sẽ</w:t>
+      </w:r>
+      <w:proofErr w:type="spellEnd"/>
+      <w:r>
+        <w:rPr>
+          <w:sz w:val="28"/>
+          <w:szCs w:val="28"/>
+        </w:rPr>
+        <w:t xml:space="preserve"> </w:t>
+      </w:r>
+      <w:proofErr w:type="spellStart"/>
+      <w:r>
+        <w:rPr>
+          <w:sz w:val="28"/>
+          <w:szCs w:val="28"/>
+        </w:rPr>
+        <w:t>trả</w:t>
+      </w:r>
+      <w:proofErr w:type="spellEnd"/>
+      <w:r>
+        <w:rPr>
+          <w:sz w:val="28"/>
+          <w:szCs w:val="28"/>
+        </w:rPr>
+        <w:t xml:space="preserve"> </w:t>
+      </w:r>
+      <w:proofErr w:type="spellStart"/>
+      <w:r>
+        <w:rPr>
+          <w:sz w:val="28"/>
+          <w:szCs w:val="28"/>
+        </w:rPr>
+        <w:t>về</w:t>
+      </w:r>
+      <w:proofErr w:type="spellEnd"/>
+      <w:r>
+        <w:rPr>
+          <w:sz w:val="28"/>
+          <w:szCs w:val="28"/>
+        </w:rPr>
+        <w:t xml:space="preserve"> User mode.</w:t>
+      </w:r>
+      <w:bookmarkStart w:id="0" w:name="_GoBack"/>
+      <w:bookmarkEnd w:id="0"/>
+      <w:r>
+        <w:rPr>
+          <w:sz w:val="28"/>
+          <w:szCs w:val="28"/>
+        </w:rPr>
+        <w:t xml:space="preserve"> </w:t>
       </w:r>
     </w:p>
     <w:sectPr>

</xml_diff>